<commit_message>
file: week1 report done
</commit_message>
<xml_diff>
--- a/计算机网络实践报告.docx
+++ b/计算机网络实践报告.docx
@@ -929,21 +929,7 @@
         <w:rPr>
           <w:rFonts w:hint="eastAsia"/>
         </w:rPr>
-        <w:t>的流量控制是指在已经建立好连接的双方之间，为了避免发送速率过快和过慢</w:t>
-      </w:r>
-      <w:proofErr w:type="gramStart"/>
-      <w:r>
-        <w:rPr>
-          <w:rFonts w:hint="eastAsia"/>
-        </w:rPr>
-        <w:t>锁带来</w:t>
-      </w:r>
-      <w:proofErr w:type="gramEnd"/>
-      <w:r>
-        <w:rPr>
-          <w:rFonts w:hint="eastAsia"/>
-        </w:rPr>
-        <w:t>的过高丢包率</w:t>
+        <w:t>的流量控制是指在已经建立好连接的双方之间，为了避免发送速率过快和过慢锁带来的过高丢包率</w:t>
       </w:r>
       <w:r>
         <w:rPr>
@@ -1264,44 +1250,777 @@
     </w:p>
     <w:p>
       <w:pPr>
-        <w:ind w:firstLine="567"/>
-        <w:rPr>
-          <w:rFonts w:ascii="宋体" w:hAnsi="宋体" w:hint="eastAsia"/>
-          <w:sz w:val="24"/>
+        <w:ind w:firstLine="420"/>
+      </w:pPr>
+      <w:r>
+        <w:rPr>
+          <w:rFonts w:hint="eastAsia"/>
+        </w:rPr>
+        <w:t>TCP</w:t>
+      </w:r>
+      <w:r>
+        <w:rPr>
+          <w:rFonts w:hint="eastAsia"/>
+        </w:rPr>
+        <w:t>在建立连接过程中采用三次握手的方式，参考</w:t>
+      </w:r>
+      <w:r>
+        <w:rPr>
+          <w:rFonts w:hint="eastAsia"/>
+        </w:rPr>
+        <w:t>RFC 793</w:t>
+      </w:r>
+      <w:r>
+        <w:rPr>
+          <w:rFonts w:hint="eastAsia"/>
+        </w:rPr>
+        <w:t>文档中</w:t>
+      </w:r>
+      <w:r>
+        <w:rPr>
+          <w:rFonts w:hint="eastAsia"/>
+        </w:rPr>
+        <w:t>TCP</w:t>
+      </w:r>
+      <w:r>
+        <w:rPr>
+          <w:rFonts w:hint="eastAsia"/>
+        </w:rPr>
+        <w:t>建立连接的描述</w:t>
+      </w:r>
+      <w:r>
+        <w:rPr>
+          <w:rFonts w:hint="eastAsia"/>
+        </w:rPr>
+        <w:t>。</w:t>
+      </w:r>
+      <w:r>
+        <w:rPr>
+          <w:rFonts w:hint="eastAsia"/>
+        </w:rPr>
+        <w:t>“三次握手”是用于建立连接的过程。此过程通常由一个</w:t>
+      </w:r>
+      <w:r>
+        <w:rPr>
+          <w:rFonts w:hint="eastAsia"/>
+        </w:rPr>
+        <w:t xml:space="preserve"> TCP </w:t>
+      </w:r>
+      <w:r>
+        <w:rPr>
+          <w:rFonts w:hint="eastAsia"/>
+        </w:rPr>
+        <w:t>启动，并由另一个</w:t>
+      </w:r>
+      <w:r>
+        <w:rPr>
+          <w:rFonts w:hint="eastAsia"/>
+        </w:rPr>
+        <w:t xml:space="preserve"> TCP </w:t>
+      </w:r>
+      <w:r>
+        <w:rPr>
+          <w:rFonts w:hint="eastAsia"/>
+        </w:rPr>
+        <w:t>响应。如果两个</w:t>
+      </w:r>
+      <w:r>
+        <w:rPr>
+          <w:rFonts w:hint="eastAsia"/>
+        </w:rPr>
+        <w:t xml:space="preserve"> TCP </w:t>
+      </w:r>
+      <w:r>
+        <w:rPr>
+          <w:rFonts w:hint="eastAsia"/>
+        </w:rPr>
+        <w:t>同时启动该过程，则该过程也有效。</w:t>
+      </w:r>
+      <w:r>
+        <w:rPr>
+          <w:rFonts w:hint="eastAsia"/>
+        </w:rPr>
+        <w:t>有</w:t>
+      </w:r>
+      <w:r>
+        <w:rPr>
+          <w:rFonts w:hint="eastAsia"/>
           <w:szCs w:val="24"/>
         </w:rPr>
-      </w:pPr>
-      <w:r>
-        <w:rPr>
-          <w:rFonts w:ascii="宋体" w:hAnsi="宋体" w:hint="eastAsia"/>
-          <w:color w:val="000000" w:themeColor="text1"/>
-          <w:sz w:val="24"/>
-        </w:rPr>
-        <w:t>说明三次握手建立连接的</w:t>
-      </w:r>
-      <w:r>
-        <w:rPr>
-          <w:rFonts w:ascii="宋体" w:hAnsi="宋体" w:hint="eastAsia"/>
-          <w:color w:val="000000" w:themeColor="text1"/>
-          <w:sz w:val="24"/>
-        </w:rPr>
-        <w:t>原理、</w:t>
-      </w:r>
-      <w:r>
-        <w:rPr>
-          <w:rFonts w:ascii="宋体" w:hAnsi="宋体" w:hint="eastAsia"/>
-          <w:color w:val="000000" w:themeColor="text1"/>
-          <w:sz w:val="24"/>
-        </w:rPr>
-        <w:t>主要数据结构和协议规则</w:t>
-      </w:r>
-      <w:r>
-        <w:rPr>
-          <w:rFonts w:ascii="宋体" w:hAnsi="宋体" w:hint="eastAsia"/>
-          <w:sz w:val="24"/>
+        <w:t>丢包和延迟</w:t>
+      </w:r>
+      <w:r>
+        <w:rPr>
+          <w:rFonts w:hint="eastAsia"/>
           <w:szCs w:val="24"/>
         </w:rPr>
-        <w:t>。用FSM图表示建立连接的主要工作流程。</w:t>
+        <w:t>的情况下建立连接的功能，将会在可靠数据传输部分实现。</w:t>
+      </w:r>
+    </w:p>
+    <w:p>
+      <w:pPr>
+        <w:jc w:val="center"/>
+      </w:pPr>
+      <w:r>
+        <w:rPr>
+          <w:noProof/>
+        </w:rPr>
+        <w:drawing>
+          <wp:inline distT="0" distB="0" distL="0" distR="0" wp14:anchorId="209A5E10" wp14:editId="51C1A18A">
+            <wp:extent cx="3273287" cy="1477827"/>
+            <wp:effectExtent l="0" t="0" r="3810" b="8255"/>
+            <wp:docPr id="847761308" name="图片 1"/>
+            <wp:cNvGraphicFramePr>
+              <a:graphicFrameLocks xmlns:a="http://schemas.openxmlformats.org/drawingml/2006/main" noChangeAspect="1"/>
+            </wp:cNvGraphicFramePr>
+            <a:graphic xmlns:a="http://schemas.openxmlformats.org/drawingml/2006/main">
+              <a:graphicData uri="http://schemas.openxmlformats.org/drawingml/2006/picture">
+                <pic:pic xmlns:pic="http://schemas.openxmlformats.org/drawingml/2006/picture">
+                  <pic:nvPicPr>
+                    <pic:cNvPr id="847761308" name=""/>
+                    <pic:cNvPicPr/>
+                  </pic:nvPicPr>
+                  <pic:blipFill>
+                    <a:blip r:embed="rId10"/>
+                    <a:stretch>
+                      <a:fillRect/>
+                    </a:stretch>
+                  </pic:blipFill>
+                  <pic:spPr>
+                    <a:xfrm>
+                      <a:off x="0" y="0"/>
+                      <a:ext cx="3288350" cy="1484628"/>
+                    </a:xfrm>
+                    <a:prstGeom prst="rect">
+                      <a:avLst/>
+                    </a:prstGeom>
+                  </pic:spPr>
+                </pic:pic>
+              </a:graphicData>
+            </a:graphic>
+          </wp:inline>
+        </w:drawing>
+      </w:r>
+    </w:p>
+    <w:p>
+      <w:pPr>
+        <w:jc w:val="center"/>
+      </w:pPr>
+      <w:r>
+        <w:rPr>
+          <w:rFonts w:hint="eastAsia"/>
+        </w:rPr>
+        <w:t>图</w:t>
+      </w:r>
+      <w:r>
+        <w:rPr>
+          <w:rFonts w:hint="eastAsia"/>
+        </w:rPr>
+        <w:t>1 RFC 793</w:t>
+      </w:r>
+      <w:r>
+        <w:rPr>
+          <w:rFonts w:hint="eastAsia"/>
+        </w:rPr>
+        <w:t>对于“三次握手”的图解</w:t>
+      </w:r>
+    </w:p>
+    <w:p>
+      <w:pPr>
+        <w:jc w:val="center"/>
+        <w:rPr>
+          <w:rFonts w:hint="eastAsia"/>
+        </w:rPr>
+      </w:pPr>
+    </w:p>
+    <w:p>
+      <w:pPr>
+        <w:jc w:val="center"/>
+      </w:pPr>
+      <w:r>
+        <w:rPr>
+          <w:noProof/>
+        </w:rPr>
+        <w:drawing>
+          <wp:inline distT="0" distB="0" distL="0" distR="0" wp14:anchorId="2A34EA63" wp14:editId="0BAB2C33">
+            <wp:extent cx="2252870" cy="2323194"/>
+            <wp:effectExtent l="0" t="0" r="0" b="1270"/>
+            <wp:docPr id="2067656602" name="图片 3"/>
+            <wp:cNvGraphicFramePr>
+              <a:graphicFrameLocks xmlns:a="http://schemas.openxmlformats.org/drawingml/2006/main" noChangeAspect="1"/>
+            </wp:cNvGraphicFramePr>
+            <a:graphic xmlns:a="http://schemas.openxmlformats.org/drawingml/2006/main">
+              <a:graphicData uri="http://schemas.openxmlformats.org/drawingml/2006/picture">
+                <pic:pic xmlns:pic="http://schemas.openxmlformats.org/drawingml/2006/picture">
+                  <pic:nvPicPr>
+                    <pic:cNvPr id="0" name="Picture 3"/>
+                    <pic:cNvPicPr>
+                      <a:picLocks noChangeAspect="1" noChangeArrowheads="1"/>
+                    </pic:cNvPicPr>
+                  </pic:nvPicPr>
+                  <pic:blipFill>
+                    <a:blip r:embed="rId11" cstate="print">
+                      <a:extLst>
+                        <a:ext uri="{28A0092B-C50C-407E-A947-70E740481C1C}">
+                          <a14:useLocalDpi xmlns:a14="http://schemas.microsoft.com/office/drawing/2010/main" val="0"/>
+                        </a:ext>
+                      </a:extLst>
+                    </a:blip>
+                    <a:srcRect/>
+                    <a:stretch>
+                      <a:fillRect/>
+                    </a:stretch>
+                  </pic:blipFill>
+                  <pic:spPr bwMode="auto">
+                    <a:xfrm>
+                      <a:off x="0" y="0"/>
+                      <a:ext cx="2266756" cy="2337514"/>
+                    </a:xfrm>
+                    <a:prstGeom prst="rect">
+                      <a:avLst/>
+                    </a:prstGeom>
+                    <a:noFill/>
+                    <a:ln>
+                      <a:noFill/>
+                    </a:ln>
+                  </pic:spPr>
+                </pic:pic>
+              </a:graphicData>
+            </a:graphic>
+          </wp:inline>
+        </w:drawing>
+      </w:r>
+    </w:p>
+    <w:p>
+      <w:pPr>
+        <w:jc w:val="center"/>
+      </w:pPr>
+      <w:r>
+        <w:rPr>
+          <w:rFonts w:hint="eastAsia"/>
+        </w:rPr>
+        <w:t>图</w:t>
+      </w:r>
+      <w:r>
+        <w:rPr>
+          <w:rFonts w:hint="eastAsia"/>
+        </w:rPr>
+        <w:t xml:space="preserve">2 </w:t>
+      </w:r>
+      <w:r>
+        <w:rPr>
+          <w:rFonts w:hint="eastAsia"/>
+        </w:rPr>
+        <w:t>三次握手的</w:t>
+      </w:r>
+      <w:r>
+        <w:rPr>
+          <w:rFonts w:hint="eastAsia"/>
+        </w:rPr>
+        <w:t>FSM</w:t>
+      </w:r>
+      <w:r>
+        <w:rPr>
+          <w:rFonts w:hint="eastAsia"/>
+        </w:rPr>
+        <w:t>图解</w:t>
+      </w:r>
+    </w:p>
+    <w:p>
+      <w:pPr>
+        <w:rPr>
+          <w:rFonts w:hint="eastAsia"/>
+        </w:rPr>
+      </w:pPr>
+    </w:p>
+    <w:p>
+      <w:pPr>
+        <w:ind w:firstLine="420"/>
+      </w:pPr>
+      <w:r>
+        <w:rPr>
+          <w:rFonts w:hint="eastAsia"/>
+        </w:rPr>
+        <w:t>控制三次握手最主要的</w:t>
+      </w:r>
+      <w:r>
+        <w:rPr>
+          <w:rFonts w:hint="eastAsia"/>
+        </w:rPr>
+        <w:t>数据</w:t>
+      </w:r>
+      <w:r>
+        <w:rPr>
+          <w:rFonts w:hint="eastAsia"/>
+        </w:rPr>
+        <w:t>就是客户端和服务端的状态（</w:t>
+      </w:r>
+      <w:r>
+        <w:rPr>
+          <w:rFonts w:hint="eastAsia"/>
+        </w:rPr>
+        <w:t>state</w:t>
+      </w:r>
+      <w:r>
+        <w:rPr>
+          <w:rFonts w:hint="eastAsia"/>
+        </w:rPr>
+        <w:t>），需要根据客户端和服务端收到的不同的报文</w:t>
+      </w:r>
+      <w:r>
+        <w:rPr>
+          <w:rFonts w:hint="eastAsia"/>
+        </w:rPr>
+        <w:t>flag</w:t>
+      </w:r>
+      <w:r>
+        <w:rPr>
+          <w:rFonts w:hint="eastAsia"/>
+        </w:rPr>
+        <w:t>来进行不同的状态转换。</w:t>
+      </w:r>
+      <w:r>
+        <w:rPr>
+          <w:rFonts w:hint="eastAsia"/>
+        </w:rPr>
+        <w:t>同时在建立连接的过程中需要维护一个全连接队列，将已经完成三次握手的</w:t>
+      </w:r>
+      <w:r>
+        <w:rPr>
+          <w:rFonts w:hint="eastAsia"/>
+        </w:rPr>
+        <w:t>sock</w:t>
+      </w:r>
+      <w:r>
+        <w:rPr>
+          <w:rFonts w:hint="eastAsia"/>
+        </w:rPr>
+        <w:t>放入队列中，等待</w:t>
+      </w:r>
+      <w:r>
+        <w:rPr>
+          <w:rFonts w:hint="eastAsia"/>
+        </w:rPr>
+        <w:t>tju_accept()</w:t>
+      </w:r>
+      <w:r>
+        <w:rPr>
+          <w:rFonts w:hint="eastAsia"/>
+        </w:rPr>
+        <w:t>函数的调用。</w:t>
+      </w:r>
+      <w:r>
+        <w:rPr>
+          <w:rFonts w:hint="eastAsia"/>
+        </w:rPr>
+        <w:t>建立完成时，需要服务端新建一个</w:t>
+      </w:r>
+      <w:r>
+        <w:rPr>
+          <w:rFonts w:hint="eastAsia"/>
+        </w:rPr>
+        <w:t>sock</w:t>
+      </w:r>
+      <w:r>
+        <w:rPr>
+          <w:rFonts w:hint="eastAsia"/>
+        </w:rPr>
+        <w:t>来建立与客户端的连接而不是直接使用</w:t>
+      </w:r>
+      <w:r>
+        <w:rPr>
+          <w:rFonts w:hint="eastAsia"/>
+        </w:rPr>
+        <w:t>listen sock</w:t>
+      </w:r>
+      <w:r>
+        <w:rPr>
+          <w:rFonts w:hint="eastAsia"/>
+        </w:rPr>
+        <w:t>作为建立的连接进行通信。</w:t>
+      </w:r>
+    </w:p>
+    <w:p>
+      <w:pPr>
+        <w:ind w:firstLine="420"/>
+      </w:pPr>
+      <w:r>
+        <w:rPr>
+          <w:rFonts w:hint="eastAsia"/>
+        </w:rPr>
+        <w:t>根据设计的“三次握手”协议，</w:t>
+      </w:r>
+      <w:r>
+        <w:rPr>
+          <w:rFonts w:hint="eastAsia"/>
+        </w:rPr>
+        <w:t>双方在建立连接的通信过程如下：</w:t>
+      </w:r>
+    </w:p>
+    <w:p>
+      <w:pPr>
+        <w:pStyle w:val="af2"/>
+        <w:numPr>
+          <w:ilvl w:val="0"/>
+          <w:numId w:val="24"/>
+        </w:numPr>
+        <w:ind w:firstLineChars="0"/>
+        <w:rPr>
+          <w:rFonts w:hint="eastAsia"/>
+        </w:rPr>
+      </w:pPr>
+      <w:r>
+        <w:rPr>
+          <w:rFonts w:hint="eastAsia"/>
+        </w:rPr>
+        <w:t>client</w:t>
+      </w:r>
+      <w:r>
+        <w:rPr>
+          <w:rFonts w:hint="eastAsia"/>
+        </w:rPr>
+        <w:t>调用</w:t>
+      </w:r>
+      <w:r>
+        <w:rPr>
+          <w:rFonts w:hint="eastAsia"/>
+        </w:rPr>
+        <w:t>tju_connect</w:t>
+      </w:r>
+      <w:r>
+        <w:rPr>
+          <w:rFonts w:hint="eastAsia"/>
+        </w:rPr>
+        <w:t>函数，向</w:t>
+      </w:r>
+      <w:r>
+        <w:rPr>
+          <w:rFonts w:hint="eastAsia"/>
+        </w:rPr>
+        <w:t>server</w:t>
+      </w:r>
+      <w:r>
+        <w:rPr>
+          <w:rFonts w:hint="eastAsia"/>
+        </w:rPr>
+        <w:t>发送</w:t>
+      </w:r>
+      <w:r>
+        <w:rPr>
+          <w:rFonts w:hint="eastAsia"/>
+        </w:rPr>
+        <w:t>SYN</w:t>
+      </w:r>
+      <w:r>
+        <w:rPr>
+          <w:rFonts w:hint="eastAsia"/>
+        </w:rPr>
+        <w:t>报文请求连接。</w:t>
+      </w:r>
+      <w:r>
+        <w:rPr>
+          <w:rFonts w:hint="eastAsia"/>
+        </w:rPr>
+        <w:t>client</w:t>
+      </w:r>
+      <w:r>
+        <w:rPr>
+          <w:rFonts w:hint="eastAsia"/>
+        </w:rPr>
+        <w:t>状态转变为</w:t>
+      </w:r>
+      <w:r>
+        <w:rPr>
+          <w:rFonts w:hint="eastAsia"/>
+        </w:rPr>
+        <w:t>SYN_SENT</w:t>
+      </w:r>
+      <w:r>
+        <w:rPr>
+          <w:rFonts w:hint="eastAsia"/>
+        </w:rPr>
+        <w:t>。</w:t>
+      </w:r>
+      <w:r>
+        <w:rPr>
+          <w:rFonts w:hint="eastAsia"/>
+        </w:rPr>
+        <w:t>server</w:t>
+      </w:r>
+      <w:r>
+        <w:rPr>
+          <w:rFonts w:hint="eastAsia"/>
+        </w:rPr>
+        <w:t>收到</w:t>
+      </w:r>
+      <w:r>
+        <w:rPr>
+          <w:rFonts w:hint="eastAsia"/>
+        </w:rPr>
+        <w:t>client</w:t>
+      </w:r>
+      <w:r>
+        <w:rPr>
+          <w:rFonts w:hint="eastAsia"/>
+        </w:rPr>
+        <w:t>发送的</w:t>
+      </w:r>
+      <w:r>
+        <w:rPr>
+          <w:rFonts w:hint="eastAsia"/>
+        </w:rPr>
+        <w:t>SYN</w:t>
+      </w:r>
+      <w:r>
+        <w:rPr>
+          <w:rFonts w:hint="eastAsia"/>
+        </w:rPr>
+        <w:t>报文</w:t>
+      </w:r>
+      <w:r>
+        <w:rPr>
+          <w:rFonts w:hint="eastAsia"/>
+        </w:rPr>
+        <w:t>，将</w:t>
+      </w:r>
+      <w:r>
+        <w:rPr>
+          <w:rFonts w:hint="eastAsia"/>
+        </w:rPr>
+        <w:t>server</w:t>
+      </w:r>
+      <w:r>
+        <w:rPr>
+          <w:rFonts w:hint="eastAsia"/>
+        </w:rPr>
+        <w:t>的</w:t>
+      </w:r>
+      <w:r>
+        <w:rPr>
+          <w:rFonts w:hint="eastAsia"/>
+        </w:rPr>
+        <w:t>连接</w:t>
+      </w:r>
+      <w:r>
+        <w:rPr>
+          <w:rFonts w:hint="eastAsia"/>
+        </w:rPr>
+        <w:t>状态转变为</w:t>
+      </w:r>
+      <w:r>
+        <w:rPr>
+          <w:rFonts w:hint="eastAsia"/>
+        </w:rPr>
+        <w:t>SYN_RECV</w:t>
+      </w:r>
+      <w:r>
+        <w:rPr>
+          <w:rFonts w:hint="eastAsia"/>
+        </w:rPr>
+        <w:t>。</w:t>
+      </w:r>
+    </w:p>
+    <w:p>
+      <w:pPr>
+        <w:pStyle w:val="af2"/>
+        <w:numPr>
+          <w:ilvl w:val="0"/>
+          <w:numId w:val="24"/>
+        </w:numPr>
+        <w:ind w:firstLineChars="0"/>
+      </w:pPr>
+      <w:r>
+        <w:rPr>
+          <w:rFonts w:hint="eastAsia"/>
+        </w:rPr>
+        <w:t>server</w:t>
+      </w:r>
+      <w:r>
+        <w:rPr>
+          <w:rFonts w:hint="eastAsia"/>
+        </w:rPr>
+        <w:t>发送</w:t>
+      </w:r>
+      <w:r>
+        <w:rPr>
+          <w:rFonts w:hint="eastAsia"/>
+        </w:rPr>
+        <w:t>SYNACK</w:t>
+      </w:r>
+      <w:r>
+        <w:rPr>
+          <w:rFonts w:hint="eastAsia"/>
+        </w:rPr>
+        <w:t>报文给</w:t>
+      </w:r>
+      <w:r>
+        <w:rPr>
+          <w:rFonts w:hint="eastAsia"/>
+        </w:rPr>
+        <w:t>client</w:t>
+      </w:r>
+      <w:r>
+        <w:rPr>
+          <w:rFonts w:hint="eastAsia"/>
+        </w:rPr>
+        <w:t>，</w:t>
+      </w:r>
+      <w:r>
+        <w:rPr>
+          <w:rFonts w:hint="eastAsia"/>
+        </w:rPr>
+        <w:t>client</w:t>
+      </w:r>
+      <w:r>
+        <w:rPr>
+          <w:rFonts w:hint="eastAsia"/>
+        </w:rPr>
+        <w:t>收到</w:t>
+      </w:r>
+      <w:r>
+        <w:rPr>
+          <w:rFonts w:hint="eastAsia"/>
+        </w:rPr>
+        <w:t>server</w:t>
+      </w:r>
+      <w:r>
+        <w:rPr>
+          <w:rFonts w:hint="eastAsia"/>
+        </w:rPr>
+        <w:t>发送的</w:t>
+      </w:r>
+      <w:r>
+        <w:rPr>
+          <w:rFonts w:hint="eastAsia"/>
+        </w:rPr>
+        <w:t>SYN_ACK</w:t>
+      </w:r>
+      <w:r>
+        <w:rPr>
+          <w:rFonts w:hint="eastAsia"/>
+        </w:rPr>
+        <w:t>报文之后，将连接状态转变为</w:t>
+      </w:r>
+      <w:r>
+        <w:rPr>
+          <w:rFonts w:hint="eastAsia"/>
+        </w:rPr>
+        <w:t>ESTABLISH</w:t>
+      </w:r>
+      <w:r>
+        <w:rPr>
+          <w:rFonts w:hint="eastAsia"/>
+        </w:rPr>
+        <w:t>。</w:t>
+      </w:r>
+    </w:p>
+    <w:p>
+      <w:pPr>
+        <w:pStyle w:val="af2"/>
+        <w:numPr>
+          <w:ilvl w:val="0"/>
+          <w:numId w:val="24"/>
+        </w:numPr>
+        <w:ind w:firstLineChars="0"/>
+        <w:rPr>
+          <w:rFonts w:hint="eastAsia"/>
+        </w:rPr>
+      </w:pPr>
+      <w:r>
+        <w:rPr>
+          <w:rFonts w:hint="eastAsia"/>
+        </w:rPr>
+        <w:t>client</w:t>
+      </w:r>
+      <w:r>
+        <w:rPr>
+          <w:rFonts w:hint="eastAsia"/>
+        </w:rPr>
+        <w:t>向</w:t>
+      </w:r>
+      <w:r>
+        <w:rPr>
+          <w:rFonts w:hint="eastAsia"/>
+        </w:rPr>
+        <w:t>server</w:t>
+      </w:r>
+      <w:r>
+        <w:rPr>
+          <w:rFonts w:hint="eastAsia"/>
+        </w:rPr>
+        <w:t>发送</w:t>
+      </w:r>
+      <w:r>
+        <w:rPr>
+          <w:rFonts w:hint="eastAsia"/>
+        </w:rPr>
+        <w:t>ACK</w:t>
+      </w:r>
+      <w:r>
+        <w:rPr>
+          <w:rFonts w:hint="eastAsia"/>
+        </w:rPr>
+        <w:t>报文，确认连接建立，</w:t>
+      </w:r>
+      <w:r>
+        <w:rPr>
+          <w:rFonts w:hint="eastAsia"/>
+        </w:rPr>
+        <w:t>server</w:t>
+      </w:r>
+      <w:r>
+        <w:rPr>
+          <w:rFonts w:hint="eastAsia"/>
+        </w:rPr>
+        <w:t>收到</w:t>
+      </w:r>
+      <w:r>
+        <w:rPr>
+          <w:rFonts w:hint="eastAsia"/>
+        </w:rPr>
+        <w:t>ACK</w:t>
+      </w:r>
+      <w:r>
+        <w:rPr>
+          <w:rFonts w:hint="eastAsia"/>
+        </w:rPr>
+        <w:t>报文之后，新建一个</w:t>
+      </w:r>
+      <w:r>
+        <w:rPr>
+          <w:rFonts w:hint="eastAsia"/>
+        </w:rPr>
+        <w:t>sock</w:t>
+      </w:r>
+      <w:r>
+        <w:rPr>
+          <w:rFonts w:hint="eastAsia"/>
+        </w:rPr>
+        <w:t>并将连接状态变为</w:t>
+      </w:r>
+      <w:r>
+        <w:rPr>
+          <w:rFonts w:hint="eastAsia"/>
+        </w:rPr>
+        <w:t>ESTABLISH</w:t>
+      </w:r>
+      <w:r>
+        <w:rPr>
+          <w:rFonts w:hint="eastAsia"/>
+        </w:rPr>
+        <w:t>，并将新建立的</w:t>
+      </w:r>
+      <w:r>
+        <w:rPr>
+          <w:rFonts w:hint="eastAsia"/>
+        </w:rPr>
+        <w:t>sock</w:t>
+      </w:r>
+      <w:r>
+        <w:rPr>
+          <w:rFonts w:hint="eastAsia"/>
+        </w:rPr>
+        <w:t>放入全连接队列中</w:t>
       </w:r>
     </w:p>
     <w:p>
@@ -1321,6 +2040,7 @@
           <w:bCs/>
           <w:color w:val="000000" w:themeColor="text1"/>
         </w:rPr>
+        <w:lastRenderedPageBreak/>
         <w:t xml:space="preserve">3.3 </w:t>
       </w:r>
       <w:r>
@@ -1455,20 +2175,441 @@
     </w:p>
     <w:p>
       <w:pPr>
-        <w:ind w:firstLine="567"/>
-        <w:rPr>
-          <w:rFonts w:ascii="宋体" w:hAnsi="宋体" w:hint="eastAsia"/>
-          <w:sz w:val="24"/>
-          <w:szCs w:val="22"/>
-        </w:rPr>
-      </w:pPr>
-      <w:r>
-        <w:rPr>
-          <w:rFonts w:ascii="宋体" w:hAnsi="宋体" w:hint="eastAsia"/>
-          <w:sz w:val="24"/>
-          <w:szCs w:val="22"/>
-        </w:rPr>
-        <w:t>说明连接关闭的原理和协议规则。用FSM图表示主要工作流程。</w:t>
+        <w:ind w:firstLineChars="200" w:firstLine="420"/>
+        <w:rPr>
+          <w:rFonts w:hint="eastAsia"/>
+        </w:rPr>
+      </w:pPr>
+      <w:r>
+        <w:rPr>
+          <w:rFonts w:hint="eastAsia"/>
+        </w:rPr>
+        <w:t>TCP</w:t>
+      </w:r>
+      <w:r>
+        <w:rPr>
+          <w:rFonts w:hint="eastAsia"/>
+        </w:rPr>
+        <w:t>连接的关闭采用“四次挥手”协议</w:t>
+      </w:r>
+      <w:r>
+        <w:rPr>
+          <w:rFonts w:hint="eastAsia"/>
+        </w:rPr>
+        <w:t>。</w:t>
+      </w:r>
+      <w:r>
+        <w:t xml:space="preserve">TCP </w:t>
+      </w:r>
+      <w:r>
+        <w:t>是全双工通信，可以双向传输数据。任何一方都可以在数据传送结束后发出连接释放的通知，待对方确认后进入半关闭状态。当另一方也没有数据再发送的时候，则发出连接释放通知，对方确认后就完全关闭了</w:t>
+      </w:r>
+      <w:r>
+        <w:t xml:space="preserve"> TCP </w:t>
+      </w:r>
+      <w:r>
+        <w:t>连接。</w:t>
+      </w:r>
+    </w:p>
+    <w:p>
+      <w:pPr>
+        <w:ind w:firstLineChars="200" w:firstLine="420"/>
+      </w:pPr>
+      <w:r>
+        <w:rPr>
+          <w:rFonts w:hint="eastAsia"/>
+        </w:rPr>
+        <w:t>（</w:t>
+      </w:r>
+      <w:r>
+        <w:rPr>
+          <w:rFonts w:hint="eastAsia"/>
+        </w:rPr>
+        <w:t>1</w:t>
+      </w:r>
+      <w:r>
+        <w:rPr>
+          <w:rFonts w:hint="eastAsia"/>
+        </w:rPr>
+        <w:t>）</w:t>
+      </w:r>
+      <w:r>
+        <w:rPr>
+          <w:rFonts w:hint="eastAsia"/>
+        </w:rPr>
+        <w:t>第一次挥手：客户端发送一个</w:t>
+      </w:r>
+      <w:r>
+        <w:rPr>
+          <w:rFonts w:hint="eastAsia"/>
+        </w:rPr>
+        <w:t xml:space="preserve"> FIN</w:t>
+      </w:r>
+      <w:r>
+        <w:rPr>
+          <w:rFonts w:hint="eastAsia"/>
+        </w:rPr>
+        <w:t>（</w:t>
+      </w:r>
+      <w:r>
+        <w:rPr>
+          <w:rFonts w:hint="eastAsia"/>
+        </w:rPr>
+        <w:t>SEQ=x</w:t>
+      </w:r>
+      <w:r>
+        <w:rPr>
+          <w:rFonts w:hint="eastAsia"/>
+        </w:rPr>
+        <w:t>）</w:t>
+      </w:r>
+      <w:r>
+        <w:rPr>
+          <w:rFonts w:hint="eastAsia"/>
+        </w:rPr>
+        <w:t xml:space="preserve"> </w:t>
+      </w:r>
+      <w:r>
+        <w:rPr>
+          <w:rFonts w:hint="eastAsia"/>
+        </w:rPr>
+        <w:t>标志的数据包</w:t>
+      </w:r>
+      <w:r>
+        <w:rPr>
+          <w:rFonts w:hint="eastAsia"/>
+        </w:rPr>
+        <w:t>-&gt;</w:t>
+      </w:r>
+      <w:r>
+        <w:rPr>
+          <w:rFonts w:hint="eastAsia"/>
+        </w:rPr>
+        <w:t>服务端，用来关闭客户端到服务端的数据传送。然后客户端进入</w:t>
+      </w:r>
+      <w:r>
+        <w:rPr>
+          <w:rFonts w:hint="eastAsia"/>
+        </w:rPr>
+        <w:t xml:space="preserve"> FIN-WAIT-1 </w:t>
+      </w:r>
+      <w:r>
+        <w:rPr>
+          <w:rFonts w:hint="eastAsia"/>
+        </w:rPr>
+        <w:t>状态。</w:t>
+      </w:r>
+    </w:p>
+    <w:p>
+      <w:pPr>
+        <w:ind w:firstLineChars="200" w:firstLine="420"/>
+      </w:pPr>
+      <w:r>
+        <w:rPr>
+          <w:rFonts w:hint="eastAsia"/>
+        </w:rPr>
+        <w:t>（</w:t>
+      </w:r>
+      <w:r>
+        <w:rPr>
+          <w:rFonts w:hint="eastAsia"/>
+        </w:rPr>
+        <w:t>2</w:t>
+      </w:r>
+      <w:r>
+        <w:rPr>
+          <w:rFonts w:hint="eastAsia"/>
+        </w:rPr>
+        <w:t>）</w:t>
+      </w:r>
+      <w:r>
+        <w:rPr>
+          <w:rFonts w:hint="eastAsia"/>
+        </w:rPr>
+        <w:t>第二次挥手：服务端收到这个</w:t>
+      </w:r>
+      <w:r>
+        <w:rPr>
+          <w:rFonts w:hint="eastAsia"/>
+        </w:rPr>
+        <w:t xml:space="preserve"> FIN</w:t>
+      </w:r>
+      <w:r>
+        <w:rPr>
+          <w:rFonts w:hint="eastAsia"/>
+        </w:rPr>
+        <w:t>（</w:t>
+      </w:r>
+      <w:r>
+        <w:rPr>
+          <w:rFonts w:hint="eastAsia"/>
+        </w:rPr>
+        <w:t>SEQ=X</w:t>
+      </w:r>
+      <w:r>
+        <w:rPr>
+          <w:rFonts w:hint="eastAsia"/>
+        </w:rPr>
+        <w:t>）</w:t>
+      </w:r>
+      <w:r>
+        <w:rPr>
+          <w:rFonts w:hint="eastAsia"/>
+        </w:rPr>
+        <w:t xml:space="preserve"> </w:t>
+      </w:r>
+      <w:r>
+        <w:rPr>
+          <w:rFonts w:hint="eastAsia"/>
+        </w:rPr>
+        <w:t>标志的数据包，它发送一个</w:t>
+      </w:r>
+      <w:r>
+        <w:rPr>
+          <w:rFonts w:hint="eastAsia"/>
+        </w:rPr>
+        <w:t xml:space="preserve"> ACK </w:t>
+      </w:r>
+      <w:r>
+        <w:rPr>
+          <w:rFonts w:hint="eastAsia"/>
+        </w:rPr>
+        <w:t>（</w:t>
+      </w:r>
+      <w:r>
+        <w:rPr>
+          <w:rFonts w:hint="eastAsia"/>
+        </w:rPr>
+        <w:t>ACK=x+1</w:t>
+      </w:r>
+      <w:r>
+        <w:rPr>
+          <w:rFonts w:hint="eastAsia"/>
+        </w:rPr>
+        <w:t>）标志的数据包</w:t>
+      </w:r>
+      <w:r>
+        <w:rPr>
+          <w:rFonts w:hint="eastAsia"/>
+        </w:rPr>
+        <w:t>-&gt;</w:t>
+      </w:r>
+      <w:r>
+        <w:rPr>
+          <w:rFonts w:hint="eastAsia"/>
+        </w:rPr>
+        <w:t>客户端</w:t>
+      </w:r>
+      <w:r>
+        <w:rPr>
+          <w:rFonts w:hint="eastAsia"/>
+        </w:rPr>
+        <w:t xml:space="preserve"> </w:t>
+      </w:r>
+      <w:r>
+        <w:rPr>
+          <w:rFonts w:hint="eastAsia"/>
+        </w:rPr>
+        <w:t>。然后服务端进入</w:t>
+      </w:r>
+      <w:r>
+        <w:rPr>
+          <w:rFonts w:hint="eastAsia"/>
+        </w:rPr>
+        <w:t xml:space="preserve"> CLOSE-WAIT </w:t>
+      </w:r>
+      <w:r>
+        <w:rPr>
+          <w:rFonts w:hint="eastAsia"/>
+        </w:rPr>
+        <w:t>状态，客户端进入</w:t>
+      </w:r>
+      <w:r>
+        <w:rPr>
+          <w:rFonts w:hint="eastAsia"/>
+        </w:rPr>
+        <w:t xml:space="preserve"> FIN-WAIT-2 </w:t>
+      </w:r>
+      <w:r>
+        <w:rPr>
+          <w:rFonts w:hint="eastAsia"/>
+        </w:rPr>
+        <w:t>状态。</w:t>
+      </w:r>
+    </w:p>
+    <w:p>
+      <w:pPr>
+        <w:ind w:firstLineChars="200" w:firstLine="420"/>
+      </w:pPr>
+      <w:r>
+        <w:rPr>
+          <w:rFonts w:hint="eastAsia"/>
+        </w:rPr>
+        <w:t>（</w:t>
+      </w:r>
+      <w:r>
+        <w:rPr>
+          <w:rFonts w:hint="eastAsia"/>
+        </w:rPr>
+        <w:t>3</w:t>
+      </w:r>
+      <w:r>
+        <w:rPr>
+          <w:rFonts w:hint="eastAsia"/>
+        </w:rPr>
+        <w:t>）</w:t>
+      </w:r>
+      <w:r>
+        <w:rPr>
+          <w:rFonts w:hint="eastAsia"/>
+        </w:rPr>
+        <w:t>第三次挥手：服务端发送一个</w:t>
+      </w:r>
+      <w:r>
+        <w:rPr>
+          <w:rFonts w:hint="eastAsia"/>
+        </w:rPr>
+        <w:t xml:space="preserve"> FIN (SEQ=y)</w:t>
+      </w:r>
+      <w:r>
+        <w:rPr>
+          <w:rFonts w:hint="eastAsia"/>
+        </w:rPr>
+        <w:t>标志的数据包</w:t>
+      </w:r>
+      <w:r>
+        <w:rPr>
+          <w:rFonts w:hint="eastAsia"/>
+        </w:rPr>
+        <w:t>-&gt;</w:t>
+      </w:r>
+      <w:r>
+        <w:rPr>
+          <w:rFonts w:hint="eastAsia"/>
+        </w:rPr>
+        <w:t>客户端，请求关闭连接，然后服务端进入</w:t>
+      </w:r>
+      <w:r>
+        <w:rPr>
+          <w:rFonts w:hint="eastAsia"/>
+        </w:rPr>
+        <w:t xml:space="preserve"> LAST-ACK </w:t>
+      </w:r>
+      <w:r>
+        <w:rPr>
+          <w:rFonts w:hint="eastAsia"/>
+        </w:rPr>
+        <w:t>状态。</w:t>
+      </w:r>
+    </w:p>
+    <w:p>
+      <w:pPr>
+        <w:ind w:firstLineChars="200" w:firstLine="420"/>
+        <w:rPr>
+          <w:rFonts w:hint="eastAsia"/>
+        </w:rPr>
+      </w:pPr>
+      <w:r>
+        <w:rPr>
+          <w:rFonts w:hint="eastAsia"/>
+        </w:rPr>
+        <w:t>（</w:t>
+      </w:r>
+      <w:r>
+        <w:rPr>
+          <w:rFonts w:hint="eastAsia"/>
+        </w:rPr>
+        <w:t>4</w:t>
+      </w:r>
+      <w:r>
+        <w:rPr>
+          <w:rFonts w:hint="eastAsia"/>
+        </w:rPr>
+        <w:t>）</w:t>
+      </w:r>
+      <w:r>
+        <w:rPr>
+          <w:rFonts w:hint="eastAsia"/>
+        </w:rPr>
+        <w:t>第四次挥手：客户端发送</w:t>
+      </w:r>
+      <w:r>
+        <w:rPr>
+          <w:rFonts w:hint="eastAsia"/>
+        </w:rPr>
+        <w:t xml:space="preserve"> ACK (ACK=y+1)</w:t>
+      </w:r>
+      <w:r>
+        <w:rPr>
+          <w:rFonts w:hint="eastAsia"/>
+        </w:rPr>
+        <w:t>标志的数据包</w:t>
+      </w:r>
+      <w:r>
+        <w:rPr>
+          <w:rFonts w:hint="eastAsia"/>
+        </w:rPr>
+        <w:t>-&gt;</w:t>
+      </w:r>
+      <w:r>
+        <w:rPr>
+          <w:rFonts w:hint="eastAsia"/>
+        </w:rPr>
+        <w:t>服务端，然后客户端进入</w:t>
+      </w:r>
+      <w:r>
+        <w:rPr>
+          <w:rFonts w:hint="eastAsia"/>
+        </w:rPr>
+        <w:t>TIME-WAIT</w:t>
+      </w:r>
+      <w:r>
+        <w:rPr>
+          <w:rFonts w:hint="eastAsia"/>
+        </w:rPr>
+        <w:t>状态，服务端在收到</w:t>
+      </w:r>
+      <w:r>
+        <w:rPr>
+          <w:rFonts w:hint="eastAsia"/>
+        </w:rPr>
+        <w:t xml:space="preserve"> ACK (ACK=y+1)</w:t>
+      </w:r>
+      <w:r>
+        <w:rPr>
+          <w:rFonts w:hint="eastAsia"/>
+        </w:rPr>
+        <w:t>标志的数据包后进入</w:t>
+      </w:r>
+      <w:r>
+        <w:rPr>
+          <w:rFonts w:hint="eastAsia"/>
+        </w:rPr>
+        <w:t xml:space="preserve"> CLOSE </w:t>
+      </w:r>
+      <w:r>
+        <w:rPr>
+          <w:rFonts w:hint="eastAsia"/>
+        </w:rPr>
+        <w:t>状态。此时如果客户端等待</w:t>
+      </w:r>
+      <w:r>
+        <w:rPr>
+          <w:rFonts w:hint="eastAsia"/>
+        </w:rPr>
+        <w:t xml:space="preserve"> 2MSL </w:t>
+      </w:r>
+      <w:r>
+        <w:rPr>
+          <w:rFonts w:hint="eastAsia"/>
+        </w:rPr>
+        <w:t>后依然没有收到回复，就证明服务端已正常关闭，随后客户端也可以关闭连接了。</w:t>
+      </w:r>
+      <w:r>
+        <w:rPr>
+          <w:rFonts w:hint="eastAsia"/>
+        </w:rPr>
+        <w:t xml:space="preserve"> </w:t>
       </w:r>
     </w:p>
     <w:p>
@@ -1709,7 +2850,910 @@
       </w:r>
     </w:p>
     <w:p/>
+    <w:p>
+      <w:r>
+        <w:rPr>
+          <w:rFonts w:hint="eastAsia"/>
+        </w:rPr>
+        <w:t>（一）全连接队列</w:t>
+      </w:r>
+    </w:p>
+    <w:p>
+      <w:pPr>
+        <w:ind w:firstLineChars="200" w:firstLine="420"/>
+      </w:pPr>
+      <w:r>
+        <w:rPr>
+          <w:rFonts w:hint="eastAsia"/>
+        </w:rPr>
+        <w:t>使用数据结构实现了全连接队列，用于存储已经可以用于通信的连接。具体实现参照</w:t>
+      </w:r>
+      <w:r>
+        <w:rPr>
+          <w:rFonts w:hint="eastAsia"/>
+        </w:rPr>
+        <w:t>C++</w:t>
+      </w:r>
+      <w:r>
+        <w:rPr>
+          <w:rFonts w:hint="eastAsia"/>
+        </w:rPr>
+        <w:t>数据结构队列的实现。在</w:t>
+      </w:r>
+      <w:r>
+        <w:rPr>
+          <w:rFonts w:hint="eastAsia"/>
+        </w:rPr>
+        <w:t>tju_socket</w:t>
+      </w:r>
+      <w:r>
+        <w:rPr>
+          <w:rFonts w:hint="eastAsia"/>
+        </w:rPr>
+        <w:t>函数中完成队列的初始化。</w:t>
+      </w:r>
+    </w:p>
+    <w:p>
+      <w:pPr>
+        <w:ind w:firstLineChars="200" w:firstLine="420"/>
+      </w:pPr>
+      <w:r>
+        <w:rPr>
+          <w:rFonts w:hint="eastAsia"/>
+        </w:rPr>
+        <w:t>在</w:t>
+      </w:r>
+      <w:r>
+        <w:t>tju_handle_packet</w:t>
+      </w:r>
+      <w:r>
+        <w:rPr>
+          <w:rFonts w:hint="eastAsia"/>
+        </w:rPr>
+        <w:t>中，在</w:t>
+      </w:r>
+      <w:r>
+        <w:rPr>
+          <w:rFonts w:hint="eastAsia"/>
+        </w:rPr>
+        <w:t>server</w:t>
+      </w:r>
+      <w:r>
+        <w:rPr>
+          <w:rFonts w:hint="eastAsia"/>
+        </w:rPr>
+        <w:t>成功建立连接之后，将新建立的连接放入队列中等待</w:t>
+      </w:r>
+      <w:r>
+        <w:rPr>
+          <w:rFonts w:hint="eastAsia"/>
+        </w:rPr>
+        <w:t>tju_accept</w:t>
+      </w:r>
+      <w:r>
+        <w:rPr>
+          <w:rFonts w:hint="eastAsia"/>
+        </w:rPr>
+        <w:t>函数调用取出。</w:t>
+      </w:r>
+    </w:p>
+    <w:p>
+      <w:pPr>
+        <w:ind w:firstLineChars="200" w:firstLine="420"/>
+        <w:rPr>
+          <w:rFonts w:hint="eastAsia"/>
+        </w:rPr>
+      </w:pPr>
+      <w:r>
+        <w:rPr>
+          <w:rFonts w:hint="eastAsia"/>
+        </w:rPr>
+        <w:lastRenderedPageBreak/>
+        <w:t>同时</w:t>
+      </w:r>
+      <w:r>
+        <w:rPr>
+          <w:rFonts w:hint="eastAsia"/>
+        </w:rPr>
+        <w:t>tju_accept</w:t>
+      </w:r>
+      <w:r>
+        <w:rPr>
+          <w:rFonts w:hint="eastAsia"/>
+        </w:rPr>
+        <w:t>函数中添加了阻塞，当队列中没有新建立的连接的时候会陷入等待，直到连接建立完成，返回可以直接用于通信的</w:t>
+      </w:r>
+      <w:r>
+        <w:rPr>
+          <w:rFonts w:hint="eastAsia"/>
+        </w:rPr>
+        <w:t>sock</w:t>
+      </w:r>
+      <w:r>
+        <w:rPr>
+          <w:rFonts w:hint="eastAsia"/>
+        </w:rPr>
+        <w:t>。</w:t>
+      </w:r>
+    </w:p>
     <w:p/>
+    <w:p>
+      <w:pPr>
+        <w:rPr>
+          <w:rFonts w:hint="eastAsia"/>
+        </w:rPr>
+      </w:pPr>
+      <w:r>
+        <w:rPr>
+          <w:rFonts w:hint="eastAsia"/>
+        </w:rPr>
+        <w:t>（二）三次握手建立连接</w:t>
+      </w:r>
+    </w:p>
+    <w:p>
+      <w:pPr>
+        <w:ind w:firstLineChars="200" w:firstLine="420"/>
+      </w:pPr>
+      <w:r>
+        <w:rPr>
+          <w:rFonts w:hint="eastAsia"/>
+        </w:rPr>
+        <w:t>主要在</w:t>
+      </w:r>
+      <w:r>
+        <w:t>tju_handle_packet</w:t>
+      </w:r>
+      <w:r>
+        <w:rPr>
+          <w:rFonts w:hint="eastAsia"/>
+        </w:rPr>
+        <w:t>函数和</w:t>
+      </w:r>
+      <w:r>
+        <w:rPr>
+          <w:rFonts w:hint="eastAsia"/>
+        </w:rPr>
+        <w:t>tju_connect</w:t>
+      </w:r>
+      <w:r>
+        <w:rPr>
+          <w:rFonts w:hint="eastAsia"/>
+        </w:rPr>
+        <w:t>函数中实现</w:t>
+      </w:r>
+      <w:r>
+        <w:rPr>
+          <w:rFonts w:hint="eastAsia"/>
+        </w:rPr>
+        <w:t>。</w:t>
+      </w:r>
+    </w:p>
+    <w:p>
+      <w:pPr>
+        <w:ind w:firstLineChars="200" w:firstLine="420"/>
+      </w:pPr>
+      <w:r>
+        <w:rPr>
+          <w:rFonts w:hint="eastAsia"/>
+        </w:rPr>
+        <w:t>首先，在</w:t>
+      </w:r>
+      <w:r>
+        <w:rPr>
+          <w:rFonts w:hint="eastAsia"/>
+        </w:rPr>
+        <w:t>tju_connect</w:t>
+      </w:r>
+      <w:r>
+        <w:rPr>
+          <w:rFonts w:hint="eastAsia"/>
+        </w:rPr>
+        <w:t>函数中，当函数被调用，就向服务端发送一个</w:t>
+      </w:r>
+      <w:r>
+        <w:rPr>
+          <w:rFonts w:hint="eastAsia"/>
+        </w:rPr>
+        <w:t>SYN</w:t>
+      </w:r>
+      <w:r>
+        <w:rPr>
+          <w:rFonts w:hint="eastAsia"/>
+        </w:rPr>
+        <w:t>报文</w:t>
+      </w:r>
+      <w:r>
+        <w:rPr>
+          <w:rFonts w:hint="eastAsia"/>
+        </w:rPr>
+        <w:t>，请求建立连接。建立连接过程中，需要提前建立</w:t>
+      </w:r>
+      <w:r>
+        <w:rPr>
+          <w:rFonts w:hint="eastAsia"/>
+        </w:rPr>
+        <w:t>sock</w:t>
+      </w:r>
+      <w:r>
+        <w:rPr>
+          <w:rFonts w:hint="eastAsia"/>
+        </w:rPr>
+        <w:t>，并写入</w:t>
+      </w:r>
+      <w:r>
+        <w:t>established_socks</w:t>
+      </w:r>
+      <w:r>
+        <w:rPr>
+          <w:rFonts w:hint="eastAsia"/>
+        </w:rPr>
+        <w:t>哈希表中，避免之后因不存在能够处理服务端发送的</w:t>
+      </w:r>
+      <w:r>
+        <w:rPr>
+          <w:rFonts w:hint="eastAsia"/>
+        </w:rPr>
+        <w:t>SYNACK</w:t>
+      </w:r>
+      <w:r>
+        <w:rPr>
+          <w:rFonts w:hint="eastAsia"/>
+        </w:rPr>
+        <w:t>报文的</w:t>
+      </w:r>
+      <w:r>
+        <w:rPr>
+          <w:rFonts w:hint="eastAsia"/>
+        </w:rPr>
+        <w:t>sock</w:t>
+      </w:r>
+      <w:r>
+        <w:rPr>
+          <w:rFonts w:hint="eastAsia"/>
+        </w:rPr>
+        <w:t>而将包丢弃。</w:t>
+      </w:r>
+      <w:r>
+        <w:rPr>
+          <w:rFonts w:hint="eastAsia"/>
+        </w:rPr>
+        <w:t>随机进入阻塞状态直到</w:t>
+      </w:r>
+      <w:r>
+        <w:rPr>
+          <w:rFonts w:hint="eastAsia"/>
+        </w:rPr>
+        <w:t>sock</w:t>
+      </w:r>
+      <w:r>
+        <w:rPr>
+          <w:rFonts w:hint="eastAsia"/>
+        </w:rPr>
+        <w:t>的状态变为</w:t>
+      </w:r>
+      <w:r>
+        <w:rPr>
+          <w:rFonts w:hint="eastAsia"/>
+        </w:rPr>
+        <w:t>ESTABLISH</w:t>
+      </w:r>
+      <w:r>
+        <w:rPr>
+          <w:rFonts w:hint="eastAsia"/>
+        </w:rPr>
+        <w:t>。</w:t>
+      </w:r>
+    </w:p>
+    <w:p>
+      <w:pPr>
+        <w:ind w:firstLineChars="200" w:firstLine="420"/>
+      </w:pPr>
+      <w:r>
+        <w:rPr>
+          <w:rFonts w:hint="eastAsia"/>
+        </w:rPr>
+        <w:t>然后，需要修改</w:t>
+      </w:r>
+      <w:r>
+        <w:t>tju_handle_packet</w:t>
+      </w:r>
+      <w:r>
+        <w:rPr>
+          <w:rFonts w:hint="eastAsia"/>
+        </w:rPr>
+        <w:t>函数，该函数用于处理收到的报文。</w:t>
+      </w:r>
+      <w:r>
+        <w:rPr>
+          <w:rFonts w:hint="eastAsia"/>
+        </w:rPr>
+        <w:t>通过预值的提取函数，将报文的</w:t>
+      </w:r>
+      <w:r>
+        <w:rPr>
+          <w:rFonts w:hint="eastAsia"/>
+        </w:rPr>
+        <w:t>flag</w:t>
+      </w:r>
+      <w:r>
+        <w:rPr>
+          <w:rFonts w:hint="eastAsia"/>
+        </w:rPr>
+        <w:t>，</w:t>
+      </w:r>
+      <w:r>
+        <w:rPr>
+          <w:rFonts w:hint="eastAsia"/>
+        </w:rPr>
+        <w:t>seq</w:t>
+      </w:r>
+      <w:r>
+        <w:rPr>
+          <w:rFonts w:hint="eastAsia"/>
+        </w:rPr>
+        <w:t>，</w:t>
+      </w:r>
+      <w:r>
+        <w:rPr>
+          <w:rFonts w:hint="eastAsia"/>
+        </w:rPr>
+        <w:t>ack</w:t>
+      </w:r>
+      <w:r>
+        <w:rPr>
+          <w:rFonts w:hint="eastAsia"/>
+        </w:rPr>
+        <w:t>，</w:t>
+      </w:r>
+      <w:r>
+        <w:rPr>
+          <w:rFonts w:hint="eastAsia"/>
+        </w:rPr>
+        <w:t>src</w:t>
+      </w:r>
+      <w:r>
+        <w:rPr>
+          <w:rFonts w:hint="eastAsia"/>
+        </w:rPr>
+        <w:t>，</w:t>
+      </w:r>
+      <w:r>
+        <w:rPr>
+          <w:rFonts w:hint="eastAsia"/>
+        </w:rPr>
+        <w:t>des</w:t>
+      </w:r>
+      <w:r>
+        <w:rPr>
+          <w:rFonts w:hint="eastAsia"/>
+        </w:rPr>
+        <w:t>等字段提取出来，</w:t>
+      </w:r>
+      <w:r>
+        <w:rPr>
+          <w:rFonts w:hint="eastAsia"/>
+        </w:rPr>
+        <w:t>然后根据</w:t>
+      </w:r>
+      <w:r>
+        <w:rPr>
+          <w:rFonts w:hint="eastAsia"/>
+        </w:rPr>
+        <w:t>sock</w:t>
+      </w:r>
+      <w:r>
+        <w:rPr>
+          <w:rFonts w:hint="eastAsia"/>
+        </w:rPr>
+        <w:t>目前的状态，结合</w:t>
+      </w:r>
+      <w:r>
+        <w:rPr>
+          <w:rFonts w:hint="eastAsia"/>
+        </w:rPr>
+        <w:t>tcp</w:t>
+      </w:r>
+      <w:r>
+        <w:rPr>
+          <w:rFonts w:hint="eastAsia"/>
+        </w:rPr>
+        <w:t>连接的状态转换图进行相应的报文发送。</w:t>
+      </w:r>
+    </w:p>
+    <w:p>
+      <w:r>
+        <w:tab/>
+      </w:r>
+      <w:r>
+        <w:rPr>
+          <w:rFonts w:hint="eastAsia"/>
+        </w:rPr>
+        <w:t>下面是</w:t>
+      </w:r>
+      <w:r>
+        <w:t>tju_handle_packet</w:t>
+      </w:r>
+      <w:r>
+        <w:rPr>
+          <w:rFonts w:hint="eastAsia"/>
+        </w:rPr>
+        <w:t>函数的伪代码：</w:t>
+      </w:r>
+    </w:p>
+    <w:p>
+      <w:pPr>
+        <w:rPr>
+          <w:rFonts w:hint="eastAsia"/>
+        </w:rPr>
+      </w:pPr>
+      <w:r>
+        <w:rPr>
+          <w:rFonts w:hint="eastAsia"/>
+        </w:rPr>
+        <w:t>根据</w:t>
+      </w:r>
+      <w:r>
+        <w:rPr>
+          <w:rFonts w:hint="eastAsia"/>
+        </w:rPr>
+        <w:t xml:space="preserve"> sock </w:t>
+      </w:r>
+      <w:r>
+        <w:rPr>
+          <w:rFonts w:hint="eastAsia"/>
+        </w:rPr>
+        <w:t>的状态进行处理</w:t>
+      </w:r>
+    </w:p>
+    <w:p>
+      <w:pPr>
+        <w:rPr>
+          <w:rFonts w:hint="eastAsia"/>
+        </w:rPr>
+      </w:pPr>
+      <w:r>
+        <w:rPr>
+          <w:rFonts w:hint="eastAsia"/>
+        </w:rPr>
+        <w:t xml:space="preserve">    </w:t>
+      </w:r>
+      <w:r>
+        <w:rPr>
+          <w:rFonts w:hint="eastAsia"/>
+        </w:rPr>
+        <w:t>如果状态是</w:t>
+      </w:r>
+      <w:r>
+        <w:rPr>
+          <w:rFonts w:hint="eastAsia"/>
+        </w:rPr>
+        <w:t xml:space="preserve"> LISTEN</w:t>
+      </w:r>
+    </w:p>
+    <w:p>
+      <w:pPr>
+        <w:rPr>
+          <w:rFonts w:hint="eastAsia"/>
+        </w:rPr>
+      </w:pPr>
+      <w:r>
+        <w:rPr>
+          <w:rFonts w:hint="eastAsia"/>
+        </w:rPr>
+        <w:t xml:space="preserve">        </w:t>
+      </w:r>
+      <w:r>
+        <w:rPr>
+          <w:rFonts w:hint="eastAsia"/>
+        </w:rPr>
+        <w:t>如果</w:t>
+      </w:r>
+      <w:r>
+        <w:rPr>
+          <w:rFonts w:hint="eastAsia"/>
+        </w:rPr>
+        <w:t xml:space="preserve"> flag </w:t>
+      </w:r>
+      <w:r>
+        <w:rPr>
+          <w:rFonts w:hint="eastAsia"/>
+        </w:rPr>
+        <w:t>是</w:t>
+      </w:r>
+      <w:r>
+        <w:rPr>
+          <w:rFonts w:hint="eastAsia"/>
+        </w:rPr>
+        <w:t xml:space="preserve"> SYN_FLAG_MASK</w:t>
+      </w:r>
+    </w:p>
+    <w:p>
+      <w:pPr>
+        <w:rPr>
+          <w:rFonts w:hint="eastAsia"/>
+        </w:rPr>
+      </w:pPr>
+      <w:r>
+        <w:rPr>
+          <w:rFonts w:hint="eastAsia"/>
+        </w:rPr>
+        <w:t xml:space="preserve">            </w:t>
+      </w:r>
+      <w:r>
+        <w:rPr>
+          <w:rFonts w:hint="eastAsia"/>
+        </w:rPr>
+        <w:t>更新状态为</w:t>
+      </w:r>
+      <w:r>
+        <w:rPr>
+          <w:rFonts w:hint="eastAsia"/>
+        </w:rPr>
+        <w:t xml:space="preserve"> SYN_RECV</w:t>
+      </w:r>
+    </w:p>
+    <w:p>
+      <w:pPr>
+        <w:rPr>
+          <w:rFonts w:hint="eastAsia"/>
+        </w:rPr>
+      </w:pPr>
+      <w:r>
+        <w:rPr>
+          <w:rFonts w:hint="eastAsia"/>
+        </w:rPr>
+        <w:t xml:space="preserve">            </w:t>
+      </w:r>
+      <w:r>
+        <w:rPr>
+          <w:rFonts w:hint="eastAsia"/>
+        </w:rPr>
+        <w:t>创建并发送</w:t>
+      </w:r>
+      <w:r>
+        <w:rPr>
+          <w:rFonts w:hint="eastAsia"/>
+        </w:rPr>
+        <w:t xml:space="preserve"> SYN-ACK </w:t>
+      </w:r>
+      <w:r>
+        <w:rPr>
+          <w:rFonts w:hint="eastAsia"/>
+        </w:rPr>
+        <w:t>包</w:t>
+      </w:r>
+    </w:p>
+    <w:p>
+      <w:pPr>
+        <w:rPr>
+          <w:rFonts w:hint="eastAsia"/>
+        </w:rPr>
+      </w:pPr>
+      <w:r>
+        <w:rPr>
+          <w:rFonts w:hint="eastAsia"/>
+        </w:rPr>
+        <w:t xml:space="preserve">    </w:t>
+      </w:r>
+      <w:r>
+        <w:rPr>
+          <w:rFonts w:hint="eastAsia"/>
+        </w:rPr>
+        <w:t>如果状态是</w:t>
+      </w:r>
+      <w:r>
+        <w:rPr>
+          <w:rFonts w:hint="eastAsia"/>
+        </w:rPr>
+        <w:t xml:space="preserve"> SYN_SENT</w:t>
+      </w:r>
+    </w:p>
+    <w:p>
+      <w:pPr>
+        <w:rPr>
+          <w:rFonts w:hint="eastAsia"/>
+        </w:rPr>
+      </w:pPr>
+      <w:r>
+        <w:rPr>
+          <w:rFonts w:hint="eastAsia"/>
+        </w:rPr>
+        <w:t xml:space="preserve">        </w:t>
+      </w:r>
+      <w:r>
+        <w:rPr>
+          <w:rFonts w:hint="eastAsia"/>
+        </w:rPr>
+        <w:t>如果</w:t>
+      </w:r>
+      <w:r>
+        <w:rPr>
+          <w:rFonts w:hint="eastAsia"/>
+        </w:rPr>
+        <w:t xml:space="preserve"> flag </w:t>
+      </w:r>
+      <w:r>
+        <w:rPr>
+          <w:rFonts w:hint="eastAsia"/>
+        </w:rPr>
+        <w:t>是</w:t>
+      </w:r>
+      <w:r>
+        <w:rPr>
+          <w:rFonts w:hint="eastAsia"/>
+        </w:rPr>
+        <w:t xml:space="preserve"> SYN_FLAG_MASK | ACK_FLAG_MASK</w:t>
+      </w:r>
+    </w:p>
+    <w:p>
+      <w:pPr>
+        <w:rPr>
+          <w:rFonts w:hint="eastAsia"/>
+        </w:rPr>
+      </w:pPr>
+      <w:r>
+        <w:rPr>
+          <w:rFonts w:hint="eastAsia"/>
+        </w:rPr>
+        <w:t xml:space="preserve">            </w:t>
+      </w:r>
+      <w:r>
+        <w:rPr>
+          <w:rFonts w:hint="eastAsia"/>
+        </w:rPr>
+        <w:t>创建并发送</w:t>
+      </w:r>
+      <w:r>
+        <w:rPr>
+          <w:rFonts w:hint="eastAsia"/>
+        </w:rPr>
+        <w:t xml:space="preserve"> ACK </w:t>
+      </w:r>
+      <w:r>
+        <w:rPr>
+          <w:rFonts w:hint="eastAsia"/>
+        </w:rPr>
+        <w:t>包</w:t>
+      </w:r>
+    </w:p>
+    <w:p>
+      <w:pPr>
+        <w:rPr>
+          <w:rFonts w:hint="eastAsia"/>
+        </w:rPr>
+      </w:pPr>
+      <w:r>
+        <w:rPr>
+          <w:rFonts w:hint="eastAsia"/>
+        </w:rPr>
+        <w:t xml:space="preserve">            </w:t>
+      </w:r>
+      <w:r>
+        <w:rPr>
+          <w:rFonts w:hint="eastAsia"/>
+        </w:rPr>
+        <w:t>更新状态为</w:t>
+      </w:r>
+      <w:r>
+        <w:rPr>
+          <w:rFonts w:hint="eastAsia"/>
+        </w:rPr>
+        <w:t xml:space="preserve"> ESTABLISHED</w:t>
+      </w:r>
+    </w:p>
+    <w:p>
+      <w:pPr>
+        <w:rPr>
+          <w:rFonts w:hint="eastAsia"/>
+        </w:rPr>
+      </w:pPr>
+      <w:r>
+        <w:rPr>
+          <w:rFonts w:hint="eastAsia"/>
+        </w:rPr>
+        <w:t xml:space="preserve">    </w:t>
+      </w:r>
+      <w:r>
+        <w:rPr>
+          <w:rFonts w:hint="eastAsia"/>
+        </w:rPr>
+        <w:t>如果状态是</w:t>
+      </w:r>
+      <w:r>
+        <w:rPr>
+          <w:rFonts w:hint="eastAsia"/>
+        </w:rPr>
+        <w:t xml:space="preserve"> SYN_RECV</w:t>
+      </w:r>
+    </w:p>
+    <w:p>
+      <w:pPr>
+        <w:rPr>
+          <w:rFonts w:hint="eastAsia"/>
+        </w:rPr>
+      </w:pPr>
+      <w:r>
+        <w:rPr>
+          <w:rFonts w:hint="eastAsia"/>
+        </w:rPr>
+        <w:t xml:space="preserve">        </w:t>
+      </w:r>
+      <w:r>
+        <w:rPr>
+          <w:rFonts w:hint="eastAsia"/>
+        </w:rPr>
+        <w:t>如果</w:t>
+      </w:r>
+      <w:r>
+        <w:rPr>
+          <w:rFonts w:hint="eastAsia"/>
+        </w:rPr>
+        <w:t xml:space="preserve"> flag </w:t>
+      </w:r>
+      <w:r>
+        <w:rPr>
+          <w:rFonts w:hint="eastAsia"/>
+        </w:rPr>
+        <w:t>是</w:t>
+      </w:r>
+      <w:r>
+        <w:rPr>
+          <w:rFonts w:hint="eastAsia"/>
+        </w:rPr>
+        <w:t xml:space="preserve"> ACK_FLAG_MASK</w:t>
+      </w:r>
+    </w:p>
+    <w:p>
+      <w:pPr>
+        <w:rPr>
+          <w:rFonts w:hint="eastAsia"/>
+        </w:rPr>
+      </w:pPr>
+      <w:r>
+        <w:rPr>
+          <w:rFonts w:hint="eastAsia"/>
+        </w:rPr>
+        <w:t xml:space="preserve">            </w:t>
+      </w:r>
+      <w:r>
+        <w:rPr>
+          <w:rFonts w:hint="eastAsia"/>
+        </w:rPr>
+        <w:t>分配并初始化新连接</w:t>
+      </w:r>
+      <w:r>
+        <w:rPr>
+          <w:rFonts w:hint="eastAsia"/>
+        </w:rPr>
+        <w:t xml:space="preserve"> new_conn</w:t>
+      </w:r>
+    </w:p>
+    <w:p>
+      <w:pPr>
+        <w:rPr>
+          <w:rFonts w:hint="eastAsia"/>
+        </w:rPr>
+      </w:pPr>
+      <w:r>
+        <w:rPr>
+          <w:rFonts w:hint="eastAsia"/>
+        </w:rPr>
+        <w:t xml:space="preserve">            </w:t>
+      </w:r>
+      <w:r>
+        <w:rPr>
+          <w:rFonts w:hint="eastAsia"/>
+        </w:rPr>
+        <w:t>设置新连接的本地和远程地址</w:t>
+      </w:r>
+    </w:p>
+    <w:p>
+      <w:pPr>
+        <w:rPr>
+          <w:rFonts w:hint="eastAsia"/>
+        </w:rPr>
+      </w:pPr>
+      <w:r>
+        <w:rPr>
+          <w:rFonts w:hint="eastAsia"/>
+        </w:rPr>
+        <w:t xml:space="preserve">            </w:t>
+      </w:r>
+      <w:r>
+        <w:rPr>
+          <w:rFonts w:hint="eastAsia"/>
+        </w:rPr>
+        <w:t>更新新连接状态为</w:t>
+      </w:r>
+      <w:r>
+        <w:rPr>
+          <w:rFonts w:hint="eastAsia"/>
+        </w:rPr>
+        <w:t xml:space="preserve"> ESTABLISHED</w:t>
+      </w:r>
+    </w:p>
+    <w:p>
+      <w:pPr>
+        <w:rPr>
+          <w:rFonts w:hint="eastAsia"/>
+        </w:rPr>
+      </w:pPr>
+      <w:r>
+        <w:rPr>
+          <w:rFonts w:hint="eastAsia"/>
+        </w:rPr>
+        <w:t xml:space="preserve">            </w:t>
+      </w:r>
+      <w:r>
+        <w:rPr>
+          <w:rFonts w:hint="eastAsia"/>
+        </w:rPr>
+        <w:t>计算哈希值并存储新连接</w:t>
+      </w:r>
+    </w:p>
+    <w:p>
+      <w:pPr>
+        <w:rPr>
+          <w:rFonts w:hint="eastAsia"/>
+        </w:rPr>
+      </w:pPr>
+      <w:r>
+        <w:rPr>
+          <w:rFonts w:hint="eastAsia"/>
+        </w:rPr>
+        <w:t xml:space="preserve">            </w:t>
+      </w:r>
+      <w:r>
+        <w:rPr>
+          <w:rFonts w:hint="eastAsia"/>
+        </w:rPr>
+        <w:t>将新连接加入接受队列</w:t>
+      </w:r>
+    </w:p>
+    <w:p>
+      <w:pPr>
+        <w:rPr>
+          <w:rFonts w:hint="eastAsia"/>
+        </w:rPr>
+      </w:pPr>
+      <w:r>
+        <w:rPr>
+          <w:rFonts w:hint="eastAsia"/>
+        </w:rPr>
+        <w:t xml:space="preserve">            </w:t>
+      </w:r>
+      <w:r>
+        <w:rPr>
+          <w:rFonts w:hint="eastAsia"/>
+        </w:rPr>
+        <w:t>更新</w:t>
+      </w:r>
+      <w:r>
+        <w:rPr>
+          <w:rFonts w:hint="eastAsia"/>
+        </w:rPr>
+        <w:t xml:space="preserve"> sock </w:t>
+      </w:r>
+      <w:r>
+        <w:rPr>
+          <w:rFonts w:hint="eastAsia"/>
+        </w:rPr>
+        <w:t>状态为</w:t>
+      </w:r>
+      <w:r>
+        <w:rPr>
+          <w:rFonts w:hint="eastAsia"/>
+        </w:rPr>
+        <w:t xml:space="preserve"> LISTEN</w:t>
+      </w:r>
+    </w:p>
+    <w:p>
+      <w:pPr>
+        <w:rPr>
+          <w:rFonts w:hint="eastAsia"/>
+        </w:rPr>
+      </w:pPr>
+    </w:p>
     <w:p>
       <w:pPr>
         <w:pStyle w:val="2"/>
@@ -1840,7 +3884,931 @@
         <w:t>的实现</w:t>
       </w:r>
     </w:p>
-    <w:p/>
+    <w:p>
+      <w:r>
+        <w:rPr>
+          <w:rFonts w:hint="eastAsia"/>
+        </w:rPr>
+        <w:t>与连接关闭相关的函数主要是</w:t>
+      </w:r>
+      <w:r>
+        <w:rPr>
+          <w:rFonts w:hint="eastAsia"/>
+        </w:rPr>
+        <w:t>tju_close</w:t>
+      </w:r>
+      <w:r>
+        <w:rPr>
+          <w:rFonts w:hint="eastAsia"/>
+        </w:rPr>
+        <w:t>和</w:t>
+      </w:r>
+      <w:r>
+        <w:rPr>
+          <w:rFonts w:hint="eastAsia"/>
+        </w:rPr>
+        <w:t>tju_handle_packet</w:t>
+      </w:r>
+      <w:r>
+        <w:rPr>
+          <w:rFonts w:hint="eastAsia"/>
+        </w:rPr>
+        <w:t>。</w:t>
+      </w:r>
+    </w:p>
+    <w:p>
+      <w:pPr>
+        <w:pStyle w:val="af2"/>
+        <w:numPr>
+          <w:ilvl w:val="0"/>
+          <w:numId w:val="25"/>
+        </w:numPr>
+        <w:ind w:firstLineChars="0"/>
+      </w:pPr>
+      <w:r>
+        <w:rPr>
+          <w:rFonts w:hint="eastAsia"/>
+        </w:rPr>
+        <w:t>tju_close</w:t>
+      </w:r>
+    </w:p>
+    <w:p>
+      <w:pPr>
+        <w:ind w:firstLine="420"/>
+      </w:pPr>
+      <w:r>
+        <w:rPr>
+          <w:rFonts w:hint="eastAsia"/>
+        </w:rPr>
+        <w:t>由主动提出关闭连接的一方调用，调用时发送</w:t>
+      </w:r>
+      <w:r>
+        <w:rPr>
+          <w:rFonts w:hint="eastAsia"/>
+        </w:rPr>
+        <w:t>FINACK</w:t>
+      </w:r>
+      <w:r>
+        <w:rPr>
+          <w:rFonts w:hint="eastAsia"/>
+        </w:rPr>
+        <w:t>报文，告知对方想要关闭连接。</w:t>
+      </w:r>
+    </w:p>
+    <w:p>
+      <w:pPr>
+        <w:rPr>
+          <w:rFonts w:hint="eastAsia"/>
+        </w:rPr>
+      </w:pPr>
+      <w:r>
+        <w:rPr>
+          <w:rFonts w:hint="eastAsia"/>
+        </w:rPr>
+        <w:t>同时进入阻塞等待状态，等待</w:t>
+      </w:r>
+      <w:r>
+        <w:rPr>
+          <w:rFonts w:hint="eastAsia"/>
+        </w:rPr>
+        <w:t>自己</w:t>
+      </w:r>
+      <w:r>
+        <w:rPr>
+          <w:rFonts w:hint="eastAsia"/>
+        </w:rPr>
+        <w:t>sock</w:t>
+      </w:r>
+      <w:r>
+        <w:rPr>
+          <w:rFonts w:hint="eastAsia"/>
+        </w:rPr>
+        <w:t>的状态变为</w:t>
+      </w:r>
+      <w:r>
+        <w:rPr>
+          <w:rFonts w:hint="eastAsia"/>
+        </w:rPr>
+        <w:t>CLOSED</w:t>
+      </w:r>
+      <w:r>
+        <w:rPr>
+          <w:rFonts w:hint="eastAsia"/>
+        </w:rPr>
+        <w:t>完成连接关闭。</w:t>
+      </w:r>
+    </w:p>
+    <w:p>
+      <w:pPr>
+        <w:pStyle w:val="af2"/>
+        <w:numPr>
+          <w:ilvl w:val="0"/>
+          <w:numId w:val="25"/>
+        </w:numPr>
+        <w:ind w:firstLineChars="0"/>
+      </w:pPr>
+      <w:r>
+        <w:rPr>
+          <w:rFonts w:hint="eastAsia"/>
+        </w:rPr>
+        <w:t>tju_handle_packet</w:t>
+      </w:r>
+    </w:p>
+    <w:p>
+      <w:pPr>
+        <w:ind w:firstLineChars="200" w:firstLine="420"/>
+      </w:pPr>
+      <w:r>
+        <w:rPr>
+          <w:rFonts w:hint="eastAsia"/>
+        </w:rPr>
+        <w:t>与建立连接过程的逻辑相同，也是通过</w:t>
+      </w:r>
+      <w:r>
+        <w:rPr>
+          <w:rFonts w:hint="eastAsia"/>
+        </w:rPr>
+        <w:t>flag</w:t>
+      </w:r>
+      <w:r>
+        <w:rPr>
+          <w:rFonts w:hint="eastAsia"/>
+        </w:rPr>
+        <w:t>来控制状态的转变以及做出相应的反应。</w:t>
+      </w:r>
+      <w:r>
+        <w:rPr>
+          <w:rFonts w:hint="eastAsia"/>
+        </w:rPr>
+        <w:t>下</w:t>
+      </w:r>
+      <w:r>
+        <w:rPr>
+          <w:rFonts w:hint="eastAsia"/>
+        </w:rPr>
+        <w:lastRenderedPageBreak/>
+        <w:t>面是具体实现的伪代码</w:t>
+      </w:r>
+      <w:r>
+        <w:rPr>
+          <w:rFonts w:hint="eastAsia"/>
+        </w:rPr>
+        <w:t>：</w:t>
+      </w:r>
+    </w:p>
+    <w:p>
+      <w:pPr>
+        <w:rPr>
+          <w:rFonts w:hint="eastAsia"/>
+        </w:rPr>
+      </w:pPr>
+    </w:p>
+    <w:p>
+      <w:pPr>
+        <w:rPr>
+          <w:rFonts w:hint="eastAsia"/>
+        </w:rPr>
+      </w:pPr>
+      <w:r>
+        <w:rPr>
+          <w:rFonts w:hint="eastAsia"/>
+        </w:rPr>
+        <w:t xml:space="preserve">    </w:t>
+      </w:r>
+      <w:r>
+        <w:rPr>
+          <w:rFonts w:hint="eastAsia"/>
+        </w:rPr>
+        <w:t>如果状态是</w:t>
+      </w:r>
+      <w:r>
+        <w:rPr>
+          <w:rFonts w:hint="eastAsia"/>
+        </w:rPr>
+        <w:t xml:space="preserve"> ESTABLISHED</w:t>
+      </w:r>
+    </w:p>
+    <w:p>
+      <w:pPr>
+        <w:rPr>
+          <w:rFonts w:hint="eastAsia"/>
+        </w:rPr>
+      </w:pPr>
+      <w:r>
+        <w:rPr>
+          <w:rFonts w:hint="eastAsia"/>
+        </w:rPr>
+        <w:t xml:space="preserve">        </w:t>
+      </w:r>
+      <w:r>
+        <w:rPr>
+          <w:rFonts w:hint="eastAsia"/>
+        </w:rPr>
+        <w:t>如果</w:t>
+      </w:r>
+      <w:r>
+        <w:rPr>
+          <w:rFonts w:hint="eastAsia"/>
+        </w:rPr>
+        <w:t xml:space="preserve"> flag </w:t>
+      </w:r>
+      <w:r>
+        <w:rPr>
+          <w:rFonts w:hint="eastAsia"/>
+        </w:rPr>
+        <w:t>是</w:t>
+      </w:r>
+      <w:r>
+        <w:rPr>
+          <w:rFonts w:hint="eastAsia"/>
+        </w:rPr>
+        <w:t xml:space="preserve"> FIN_FLAG_MASK | ACK_FLAG_MASK</w:t>
+      </w:r>
+    </w:p>
+    <w:p>
+      <w:pPr>
+        <w:rPr>
+          <w:rFonts w:hint="eastAsia"/>
+        </w:rPr>
+      </w:pPr>
+      <w:r>
+        <w:rPr>
+          <w:rFonts w:hint="eastAsia"/>
+        </w:rPr>
+        <w:t xml:space="preserve">            </w:t>
+      </w:r>
+      <w:r>
+        <w:rPr>
+          <w:rFonts w:hint="eastAsia"/>
+        </w:rPr>
+        <w:t>创建并发送</w:t>
+      </w:r>
+      <w:r>
+        <w:rPr>
+          <w:rFonts w:hint="eastAsia"/>
+        </w:rPr>
+        <w:t xml:space="preserve"> ACK </w:t>
+      </w:r>
+      <w:r>
+        <w:rPr>
+          <w:rFonts w:hint="eastAsia"/>
+        </w:rPr>
+        <w:t>包</w:t>
+      </w:r>
+    </w:p>
+    <w:p>
+      <w:pPr>
+        <w:rPr>
+          <w:rFonts w:hint="eastAsia"/>
+        </w:rPr>
+      </w:pPr>
+      <w:r>
+        <w:rPr>
+          <w:rFonts w:hint="eastAsia"/>
+        </w:rPr>
+        <w:t xml:space="preserve">            </w:t>
+      </w:r>
+      <w:r>
+        <w:rPr>
+          <w:rFonts w:hint="eastAsia"/>
+        </w:rPr>
+        <w:t>更新状态为</w:t>
+      </w:r>
+      <w:r>
+        <w:rPr>
+          <w:rFonts w:hint="eastAsia"/>
+        </w:rPr>
+        <w:t xml:space="preserve"> CLOSE_WAIT </w:t>
+      </w:r>
+    </w:p>
+    <w:p>
+      <w:pPr>
+        <w:rPr>
+          <w:rFonts w:hint="eastAsia"/>
+        </w:rPr>
+      </w:pPr>
+      <w:r>
+        <w:rPr>
+          <w:rFonts w:hint="eastAsia"/>
+        </w:rPr>
+        <w:t xml:space="preserve">            </w:t>
+      </w:r>
+      <w:r>
+        <w:rPr>
+          <w:rFonts w:hint="eastAsia"/>
+        </w:rPr>
+        <w:t>创建并发送</w:t>
+      </w:r>
+      <w:r>
+        <w:rPr>
+          <w:rFonts w:hint="eastAsia"/>
+        </w:rPr>
+        <w:t xml:space="preserve"> FIN-ACK </w:t>
+      </w:r>
+      <w:r>
+        <w:rPr>
+          <w:rFonts w:hint="eastAsia"/>
+        </w:rPr>
+        <w:t>包</w:t>
+      </w:r>
+    </w:p>
+    <w:p>
+      <w:pPr>
+        <w:rPr>
+          <w:rFonts w:hint="eastAsia"/>
+        </w:rPr>
+      </w:pPr>
+      <w:r>
+        <w:rPr>
+          <w:rFonts w:hint="eastAsia"/>
+        </w:rPr>
+        <w:t xml:space="preserve">            </w:t>
+      </w:r>
+      <w:r>
+        <w:rPr>
+          <w:rFonts w:hint="eastAsia"/>
+        </w:rPr>
+        <w:t>调试信息</w:t>
+      </w:r>
+      <w:r>
+        <w:rPr>
+          <w:rFonts w:hint="eastAsia"/>
+        </w:rPr>
+        <w:t xml:space="preserve"> "FIN sent! sock state -&gt; LAST_ACK"</w:t>
+      </w:r>
+    </w:p>
+    <w:p>
+      <w:pPr>
+        <w:rPr>
+          <w:rFonts w:hint="eastAsia"/>
+        </w:rPr>
+      </w:pPr>
+      <w:r>
+        <w:rPr>
+          <w:rFonts w:hint="eastAsia"/>
+        </w:rPr>
+        <w:t xml:space="preserve">            </w:t>
+      </w:r>
+      <w:r>
+        <w:rPr>
+          <w:rFonts w:hint="eastAsia"/>
+        </w:rPr>
+        <w:t>更新状态为</w:t>
+      </w:r>
+      <w:r>
+        <w:rPr>
+          <w:rFonts w:hint="eastAsia"/>
+        </w:rPr>
+        <w:t xml:space="preserve"> LAST_ACK</w:t>
+      </w:r>
+    </w:p>
+    <w:p>
+      <w:pPr>
+        <w:rPr>
+          <w:rFonts w:hint="eastAsia"/>
+        </w:rPr>
+      </w:pPr>
+      <w:r>
+        <w:rPr>
+          <w:rFonts w:hint="eastAsia"/>
+        </w:rPr>
+        <w:t xml:space="preserve">    </w:t>
+      </w:r>
+      <w:r>
+        <w:rPr>
+          <w:rFonts w:hint="eastAsia"/>
+        </w:rPr>
+        <w:t>如果状态是</w:t>
+      </w:r>
+      <w:r>
+        <w:rPr>
+          <w:rFonts w:hint="eastAsia"/>
+        </w:rPr>
+        <w:t xml:space="preserve"> FIN_WAIT_1</w:t>
+      </w:r>
+    </w:p>
+    <w:p>
+      <w:pPr>
+        <w:rPr>
+          <w:rFonts w:hint="eastAsia"/>
+        </w:rPr>
+      </w:pPr>
+      <w:r>
+        <w:rPr>
+          <w:rFonts w:hint="eastAsia"/>
+        </w:rPr>
+        <w:t xml:space="preserve">        </w:t>
+      </w:r>
+      <w:r>
+        <w:rPr>
+          <w:rFonts w:hint="eastAsia"/>
+        </w:rPr>
+        <w:t>如果</w:t>
+      </w:r>
+      <w:r>
+        <w:rPr>
+          <w:rFonts w:hint="eastAsia"/>
+        </w:rPr>
+        <w:t xml:space="preserve"> flag </w:t>
+      </w:r>
+      <w:r>
+        <w:rPr>
+          <w:rFonts w:hint="eastAsia"/>
+        </w:rPr>
+        <w:t>是</w:t>
+      </w:r>
+      <w:r>
+        <w:rPr>
+          <w:rFonts w:hint="eastAsia"/>
+        </w:rPr>
+        <w:t xml:space="preserve"> ACK_FLAG_MASK</w:t>
+      </w:r>
+    </w:p>
+    <w:p>
+      <w:pPr>
+        <w:rPr>
+          <w:rFonts w:hint="eastAsia"/>
+        </w:rPr>
+      </w:pPr>
+      <w:r>
+        <w:rPr>
+          <w:rFonts w:hint="eastAsia"/>
+        </w:rPr>
+        <w:t xml:space="preserve">            </w:t>
+      </w:r>
+      <w:r>
+        <w:rPr>
+          <w:rFonts w:hint="eastAsia"/>
+        </w:rPr>
+        <w:t>更新状态为</w:t>
+      </w:r>
+      <w:r>
+        <w:rPr>
+          <w:rFonts w:hint="eastAsia"/>
+        </w:rPr>
+        <w:t xml:space="preserve"> FIN_WAIT_2</w:t>
+      </w:r>
+    </w:p>
+    <w:p>
+      <w:pPr>
+        <w:rPr>
+          <w:rFonts w:hint="eastAsia"/>
+        </w:rPr>
+      </w:pPr>
+      <w:r>
+        <w:rPr>
+          <w:rFonts w:hint="eastAsia"/>
+        </w:rPr>
+        <w:t xml:space="preserve">        </w:t>
+      </w:r>
+      <w:r>
+        <w:rPr>
+          <w:rFonts w:hint="eastAsia"/>
+        </w:rPr>
+        <w:t>否则如果</w:t>
+      </w:r>
+      <w:r>
+        <w:rPr>
+          <w:rFonts w:hint="eastAsia"/>
+        </w:rPr>
+        <w:t xml:space="preserve"> flag </w:t>
+      </w:r>
+      <w:r>
+        <w:rPr>
+          <w:rFonts w:hint="eastAsia"/>
+        </w:rPr>
+        <w:t>是</w:t>
+      </w:r>
+      <w:r>
+        <w:rPr>
+          <w:rFonts w:hint="eastAsia"/>
+        </w:rPr>
+        <w:t xml:space="preserve"> FIN_FLAG_MASK | ACK_FLAG_MASK</w:t>
+      </w:r>
+    </w:p>
+    <w:p>
+      <w:pPr>
+        <w:rPr>
+          <w:rFonts w:hint="eastAsia"/>
+        </w:rPr>
+      </w:pPr>
+      <w:r>
+        <w:rPr>
+          <w:rFonts w:hint="eastAsia"/>
+        </w:rPr>
+        <w:t xml:space="preserve">            </w:t>
+      </w:r>
+      <w:r>
+        <w:rPr>
+          <w:rFonts w:hint="eastAsia"/>
+        </w:rPr>
+        <w:t>调试信息</w:t>
+      </w:r>
+      <w:r>
+        <w:rPr>
+          <w:rFonts w:hint="eastAsia"/>
+        </w:rPr>
+        <w:t xml:space="preserve"> "FIN received! sock state -&gt; CLOSING"</w:t>
+      </w:r>
+    </w:p>
+    <w:p>
+      <w:pPr>
+        <w:rPr>
+          <w:rFonts w:hint="eastAsia"/>
+        </w:rPr>
+      </w:pPr>
+      <w:r>
+        <w:rPr>
+          <w:rFonts w:hint="eastAsia"/>
+        </w:rPr>
+        <w:t xml:space="preserve">            </w:t>
+      </w:r>
+      <w:r>
+        <w:rPr>
+          <w:rFonts w:hint="eastAsia"/>
+        </w:rPr>
+        <w:t>创建并发送</w:t>
+      </w:r>
+      <w:r>
+        <w:rPr>
+          <w:rFonts w:hint="eastAsia"/>
+        </w:rPr>
+        <w:t xml:space="preserve"> ACK </w:t>
+      </w:r>
+      <w:r>
+        <w:rPr>
+          <w:rFonts w:hint="eastAsia"/>
+        </w:rPr>
+        <w:t>包</w:t>
+      </w:r>
+    </w:p>
+    <w:p>
+      <w:pPr>
+        <w:rPr>
+          <w:rFonts w:hint="eastAsia"/>
+        </w:rPr>
+      </w:pPr>
+      <w:r>
+        <w:rPr>
+          <w:rFonts w:hint="eastAsia"/>
+        </w:rPr>
+        <w:t xml:space="preserve">            </w:t>
+      </w:r>
+      <w:r>
+        <w:rPr>
+          <w:rFonts w:hint="eastAsia"/>
+        </w:rPr>
+        <w:t>更新状态为</w:t>
+      </w:r>
+      <w:r>
+        <w:rPr>
+          <w:rFonts w:hint="eastAsia"/>
+        </w:rPr>
+        <w:t xml:space="preserve"> CLOSING </w:t>
+      </w:r>
+    </w:p>
+    <w:p>
+      <w:pPr>
+        <w:rPr>
+          <w:rFonts w:hint="eastAsia"/>
+        </w:rPr>
+      </w:pPr>
+      <w:r>
+        <w:rPr>
+          <w:rFonts w:hint="eastAsia"/>
+        </w:rPr>
+        <w:t xml:space="preserve">    </w:t>
+      </w:r>
+      <w:r>
+        <w:rPr>
+          <w:rFonts w:hint="eastAsia"/>
+        </w:rPr>
+        <w:t>如果状态是</w:t>
+      </w:r>
+      <w:r>
+        <w:rPr>
+          <w:rFonts w:hint="eastAsia"/>
+        </w:rPr>
+        <w:t xml:space="preserve"> FIN_WAIT_2</w:t>
+      </w:r>
+    </w:p>
+    <w:p>
+      <w:pPr>
+        <w:rPr>
+          <w:rFonts w:hint="eastAsia"/>
+        </w:rPr>
+      </w:pPr>
+      <w:r>
+        <w:rPr>
+          <w:rFonts w:hint="eastAsia"/>
+        </w:rPr>
+        <w:t xml:space="preserve">        </w:t>
+      </w:r>
+      <w:r>
+        <w:rPr>
+          <w:rFonts w:hint="eastAsia"/>
+        </w:rPr>
+        <w:t>如果</w:t>
+      </w:r>
+      <w:r>
+        <w:rPr>
+          <w:rFonts w:hint="eastAsia"/>
+        </w:rPr>
+        <w:t xml:space="preserve"> flag </w:t>
+      </w:r>
+      <w:r>
+        <w:rPr>
+          <w:rFonts w:hint="eastAsia"/>
+        </w:rPr>
+        <w:t>是</w:t>
+      </w:r>
+      <w:r>
+        <w:rPr>
+          <w:rFonts w:hint="eastAsia"/>
+        </w:rPr>
+        <w:t xml:space="preserve"> FIN_FLAG_MASK | ACK_FLAG_MASK</w:t>
+      </w:r>
+    </w:p>
+    <w:p>
+      <w:pPr>
+        <w:rPr>
+          <w:rFonts w:hint="eastAsia"/>
+        </w:rPr>
+      </w:pPr>
+      <w:r>
+        <w:rPr>
+          <w:rFonts w:hint="eastAsia"/>
+        </w:rPr>
+        <w:t xml:space="preserve">            </w:t>
+      </w:r>
+      <w:r>
+        <w:rPr>
+          <w:rFonts w:hint="eastAsia"/>
+        </w:rPr>
+        <w:t>更新状态为</w:t>
+      </w:r>
+      <w:r>
+        <w:rPr>
+          <w:rFonts w:hint="eastAsia"/>
+        </w:rPr>
+        <w:t xml:space="preserve"> TIME_WAIT</w:t>
+      </w:r>
+    </w:p>
+    <w:p>
+      <w:pPr>
+        <w:rPr>
+          <w:rFonts w:hint="eastAsia"/>
+        </w:rPr>
+      </w:pPr>
+      <w:r>
+        <w:rPr>
+          <w:rFonts w:hint="eastAsia"/>
+        </w:rPr>
+        <w:t xml:space="preserve">            </w:t>
+      </w:r>
+      <w:r>
+        <w:rPr>
+          <w:rFonts w:hint="eastAsia"/>
+        </w:rPr>
+        <w:t>创建并发送</w:t>
+      </w:r>
+      <w:r>
+        <w:rPr>
+          <w:rFonts w:hint="eastAsia"/>
+        </w:rPr>
+        <w:t xml:space="preserve"> ACK </w:t>
+      </w:r>
+      <w:r>
+        <w:rPr>
+          <w:rFonts w:hint="eastAsia"/>
+        </w:rPr>
+        <w:t>包</w:t>
+      </w:r>
+    </w:p>
+    <w:p>
+      <w:pPr>
+        <w:rPr>
+          <w:rFonts w:hint="eastAsia"/>
+        </w:rPr>
+      </w:pPr>
+      <w:r>
+        <w:rPr>
+          <w:rFonts w:hint="eastAsia"/>
+        </w:rPr>
+        <w:t xml:space="preserve">            </w:t>
+      </w:r>
+      <w:r>
+        <w:rPr>
+          <w:rFonts w:hint="eastAsia"/>
+        </w:rPr>
+        <w:t>更新状态为</w:t>
+      </w:r>
+      <w:r>
+        <w:rPr>
+          <w:rFonts w:hint="eastAsia"/>
+        </w:rPr>
+        <w:t xml:space="preserve"> CLOSED</w:t>
+      </w:r>
+    </w:p>
+    <w:p>
+      <w:pPr>
+        <w:rPr>
+          <w:rFonts w:hint="eastAsia"/>
+        </w:rPr>
+      </w:pPr>
+      <w:r>
+        <w:rPr>
+          <w:rFonts w:hint="eastAsia"/>
+        </w:rPr>
+        <w:t xml:space="preserve">    </w:t>
+      </w:r>
+      <w:r>
+        <w:rPr>
+          <w:rFonts w:hint="eastAsia"/>
+        </w:rPr>
+        <w:t>如果状态是</w:t>
+      </w:r>
+      <w:r>
+        <w:rPr>
+          <w:rFonts w:hint="eastAsia"/>
+        </w:rPr>
+        <w:t xml:space="preserve"> LAST_ACK</w:t>
+      </w:r>
+    </w:p>
+    <w:p>
+      <w:pPr>
+        <w:rPr>
+          <w:rFonts w:hint="eastAsia"/>
+        </w:rPr>
+      </w:pPr>
+      <w:r>
+        <w:rPr>
+          <w:rFonts w:hint="eastAsia"/>
+        </w:rPr>
+        <w:t xml:space="preserve">        </w:t>
+      </w:r>
+      <w:r>
+        <w:rPr>
+          <w:rFonts w:hint="eastAsia"/>
+        </w:rPr>
+        <w:t>如果</w:t>
+      </w:r>
+      <w:r>
+        <w:rPr>
+          <w:rFonts w:hint="eastAsia"/>
+        </w:rPr>
+        <w:t xml:space="preserve"> flag </w:t>
+      </w:r>
+      <w:r>
+        <w:rPr>
+          <w:rFonts w:hint="eastAsia"/>
+        </w:rPr>
+        <w:t>是</w:t>
+      </w:r>
+      <w:r>
+        <w:rPr>
+          <w:rFonts w:hint="eastAsia"/>
+        </w:rPr>
+        <w:t xml:space="preserve"> ACK_FLAG_MASK</w:t>
+      </w:r>
+    </w:p>
+    <w:p>
+      <w:pPr>
+        <w:rPr>
+          <w:rFonts w:hint="eastAsia"/>
+        </w:rPr>
+      </w:pPr>
+      <w:r>
+        <w:rPr>
+          <w:rFonts w:hint="eastAsia"/>
+        </w:rPr>
+        <w:t xml:space="preserve">            </w:t>
+      </w:r>
+      <w:r>
+        <w:rPr>
+          <w:rFonts w:hint="eastAsia"/>
+        </w:rPr>
+        <w:t>更新状态为</w:t>
+      </w:r>
+      <w:r>
+        <w:rPr>
+          <w:rFonts w:hint="eastAsia"/>
+        </w:rPr>
+        <w:t xml:space="preserve"> CLOSED</w:t>
+      </w:r>
+    </w:p>
+    <w:p>
+      <w:pPr>
+        <w:rPr>
+          <w:rFonts w:hint="eastAsia"/>
+        </w:rPr>
+      </w:pPr>
+      <w:r>
+        <w:rPr>
+          <w:rFonts w:hint="eastAsia"/>
+        </w:rPr>
+        <w:t xml:space="preserve">    </w:t>
+      </w:r>
+      <w:r>
+        <w:rPr>
+          <w:rFonts w:hint="eastAsia"/>
+        </w:rPr>
+        <w:t>如果状态是</w:t>
+      </w:r>
+      <w:r>
+        <w:rPr>
+          <w:rFonts w:hint="eastAsia"/>
+        </w:rPr>
+        <w:t xml:space="preserve"> CLOSING</w:t>
+      </w:r>
+    </w:p>
+    <w:p>
+      <w:pPr>
+        <w:rPr>
+          <w:rFonts w:hint="eastAsia"/>
+        </w:rPr>
+      </w:pPr>
+      <w:r>
+        <w:rPr>
+          <w:rFonts w:hint="eastAsia"/>
+        </w:rPr>
+        <w:t xml:space="preserve">        </w:t>
+      </w:r>
+      <w:r>
+        <w:rPr>
+          <w:rFonts w:hint="eastAsia"/>
+        </w:rPr>
+        <w:t>如果</w:t>
+      </w:r>
+      <w:r>
+        <w:rPr>
+          <w:rFonts w:hint="eastAsia"/>
+        </w:rPr>
+        <w:t xml:space="preserve"> flag </w:t>
+      </w:r>
+      <w:r>
+        <w:rPr>
+          <w:rFonts w:hint="eastAsia"/>
+        </w:rPr>
+        <w:t>是</w:t>
+      </w:r>
+      <w:r>
+        <w:rPr>
+          <w:rFonts w:hint="eastAsia"/>
+        </w:rPr>
+        <w:t xml:space="preserve"> ACK_FLAG_MASK</w:t>
+      </w:r>
+    </w:p>
+    <w:p>
+      <w:pPr>
+        <w:rPr>
+          <w:rFonts w:hint="eastAsia"/>
+        </w:rPr>
+      </w:pPr>
+      <w:r>
+        <w:rPr>
+          <w:rFonts w:hint="eastAsia"/>
+        </w:rPr>
+        <w:t xml:space="preserve">            </w:t>
+      </w:r>
+      <w:r>
+        <w:rPr>
+          <w:rFonts w:hint="eastAsia"/>
+        </w:rPr>
+        <w:t>更新状态为</w:t>
+      </w:r>
+      <w:r>
+        <w:rPr>
+          <w:rFonts w:hint="eastAsia"/>
+        </w:rPr>
+        <w:t xml:space="preserve"> TIME_WAIT</w:t>
+      </w:r>
+    </w:p>
+    <w:p>
+      <w:pPr>
+        <w:rPr>
+          <w:rFonts w:hint="eastAsia"/>
+        </w:rPr>
+      </w:pPr>
+      <w:r>
+        <w:rPr>
+          <w:rFonts w:hint="eastAsia"/>
+        </w:rPr>
+        <w:t xml:space="preserve">            </w:t>
+      </w:r>
+      <w:r>
+        <w:rPr>
+          <w:rFonts w:hint="eastAsia"/>
+        </w:rPr>
+        <w:t>更新状态为</w:t>
+      </w:r>
+      <w:r>
+        <w:rPr>
+          <w:rFonts w:hint="eastAsia"/>
+        </w:rPr>
+        <w:t xml:space="preserve"> CLOSED</w:t>
+      </w:r>
+    </w:p>
     <w:p/>
     <w:p>
       <w:pPr>
@@ -1901,7 +4869,6 @@
           <w:rFonts w:ascii="宋体" w:eastAsia="宋体" w:hAnsi="宋体" w:hint="eastAsia"/>
           <w:szCs w:val="28"/>
         </w:rPr>
-        <w:lastRenderedPageBreak/>
         <w:t>五、</w:t>
       </w:r>
       <w:r>
@@ -2007,6 +4974,7 @@
           <w:color w:val="000000" w:themeColor="text1"/>
           <w:sz w:val="24"/>
         </w:rPr>
+        <w:lastRenderedPageBreak/>
         <w:t xml:space="preserve">5.1 </w:t>
       </w:r>
       <w:r>
@@ -2030,13 +4998,155 @@
         <w:t>与结果分析</w:t>
       </w:r>
     </w:p>
+    <w:p>
+      <w:r>
+        <w:rPr>
+          <w:noProof/>
+        </w:rPr>
+        <w:drawing>
+          <wp:inline distT="0" distB="0" distL="0" distR="0" wp14:anchorId="5EB17453" wp14:editId="6E9AB304">
+            <wp:extent cx="5274310" cy="2937510"/>
+            <wp:effectExtent l="0" t="0" r="2540" b="0"/>
+            <wp:docPr id="920220022" name="图片 1" descr="表格&#10;&#10;低可信度描述已自动生成"/>
+            <wp:cNvGraphicFramePr>
+              <a:graphicFrameLocks xmlns:a="http://schemas.openxmlformats.org/drawingml/2006/main" noChangeAspect="1"/>
+            </wp:cNvGraphicFramePr>
+            <a:graphic xmlns:a="http://schemas.openxmlformats.org/drawingml/2006/main">
+              <a:graphicData uri="http://schemas.openxmlformats.org/drawingml/2006/picture">
+                <pic:pic xmlns:pic="http://schemas.openxmlformats.org/drawingml/2006/picture">
+                  <pic:nvPicPr>
+                    <pic:cNvPr id="920220022" name="图片 1" descr="表格&#10;&#10;低可信度描述已自动生成"/>
+                    <pic:cNvPicPr/>
+                  </pic:nvPicPr>
+                  <pic:blipFill>
+                    <a:blip r:embed="rId12"/>
+                    <a:stretch>
+                      <a:fillRect/>
+                    </a:stretch>
+                  </pic:blipFill>
+                  <pic:spPr>
+                    <a:xfrm>
+                      <a:off x="0" y="0"/>
+                      <a:ext cx="5274310" cy="2937510"/>
+                    </a:xfrm>
+                    <a:prstGeom prst="rect">
+                      <a:avLst/>
+                    </a:prstGeom>
+                  </pic:spPr>
+                </pic:pic>
+              </a:graphicData>
+            </a:graphic>
+          </wp:inline>
+        </w:drawing>
+      </w:r>
+    </w:p>
+    <w:p>
+      <w:r>
+        <w:rPr>
+          <w:noProof/>
+        </w:rPr>
+        <w:drawing>
+          <wp:inline distT="0" distB="0" distL="0" distR="0" wp14:anchorId="48A187DC" wp14:editId="2515AF73">
+            <wp:extent cx="5274310" cy="3517900"/>
+            <wp:effectExtent l="0" t="0" r="2540" b="6350"/>
+            <wp:docPr id="1988825099" name="图片 1" descr="表格&#10;&#10;描述已自动生成"/>
+            <wp:cNvGraphicFramePr>
+              <a:graphicFrameLocks xmlns:a="http://schemas.openxmlformats.org/drawingml/2006/main" noChangeAspect="1"/>
+            </wp:cNvGraphicFramePr>
+            <a:graphic xmlns:a="http://schemas.openxmlformats.org/drawingml/2006/main">
+              <a:graphicData uri="http://schemas.openxmlformats.org/drawingml/2006/picture">
+                <pic:pic xmlns:pic="http://schemas.openxmlformats.org/drawingml/2006/picture">
+                  <pic:nvPicPr>
+                    <pic:cNvPr id="1988825099" name="图片 1" descr="表格&#10;&#10;描述已自动生成"/>
+                    <pic:cNvPicPr/>
+                  </pic:nvPicPr>
+                  <pic:blipFill>
+                    <a:blip r:embed="rId13"/>
+                    <a:stretch>
+                      <a:fillRect/>
+                    </a:stretch>
+                  </pic:blipFill>
+                  <pic:spPr>
+                    <a:xfrm>
+                      <a:off x="0" y="0"/>
+                      <a:ext cx="5274310" cy="3517900"/>
+                    </a:xfrm>
+                    <a:prstGeom prst="rect">
+                      <a:avLst/>
+                    </a:prstGeom>
+                  </pic:spPr>
+                </pic:pic>
+              </a:graphicData>
+            </a:graphic>
+          </wp:inline>
+        </w:drawing>
+      </w:r>
+    </w:p>
+    <w:p>
+      <w:pPr>
+        <w:ind w:firstLine="420"/>
+        <w:rPr>
+          <w:rFonts w:hint="eastAsia"/>
+        </w:rPr>
+      </w:pPr>
+      <w:r>
+        <w:rPr>
+          <w:rFonts w:hint="eastAsia"/>
+        </w:rPr>
+        <w:t>结果和本地测试相同，客户端和服务器能够正常建立连接。</w:t>
+      </w:r>
+      <w:r>
+        <w:rPr>
+          <w:rFonts w:hint="eastAsia"/>
+        </w:rPr>
+        <w:t>连接建立功能基本实现</w:t>
+      </w:r>
+      <w:r>
+        <w:rPr>
+          <w:rFonts w:hint="eastAsia"/>
+        </w:rPr>
+        <w:t>。</w:t>
+      </w:r>
+    </w:p>
+    <w:p>
+      <w:pPr>
+        <w:pStyle w:val="2"/>
+        <w:rPr>
+          <w:rFonts w:ascii="宋体" w:hAnsi="宋体" w:hint="eastAsia"/>
+          <w:b/>
+          <w:bCs/>
+          <w:color w:val="000000" w:themeColor="text1"/>
+          <w:sz w:val="24"/>
+        </w:rPr>
+      </w:pPr>
+      <w:r>
+        <w:rPr>
+          <w:rFonts w:ascii="宋体" w:eastAsia="宋体" w:hAnsi="宋体"/>
+          <w:b/>
+          <w:bCs/>
+          <w:color w:val="000000" w:themeColor="text1"/>
+          <w:sz w:val="24"/>
+        </w:rPr>
+        <w:t xml:space="preserve">5.2 </w:t>
+      </w:r>
+      <w:r>
+        <w:rPr>
+          <w:rFonts w:ascii="宋体" w:eastAsia="宋体" w:hAnsi="宋体" w:hint="eastAsia"/>
+          <w:b/>
+          <w:bCs/>
+          <w:color w:val="000000" w:themeColor="text1"/>
+          <w:sz w:val="24"/>
+        </w:rPr>
+        <w:t>可靠传输的功能测试与结果分析</w:t>
+      </w:r>
+    </w:p>
     <w:p/>
     <w:p/>
     <w:p>
       <w:pPr>
         <w:pStyle w:val="2"/>
         <w:rPr>
-          <w:rFonts w:ascii="宋体" w:hAnsi="宋体" w:hint="eastAsia"/>
+          <w:rFonts w:ascii="宋体" w:eastAsia="宋体" w:hAnsi="宋体" w:hint="eastAsia"/>
           <w:b/>
           <w:bCs/>
           <w:color w:val="000000" w:themeColor="text1"/>
@@ -2051,7 +5161,7 @@
           <w:color w:val="000000" w:themeColor="text1"/>
           <w:sz w:val="24"/>
         </w:rPr>
-        <w:t xml:space="preserve">5.2 </w:t>
+        <w:t xml:space="preserve">5.3 </w:t>
       </w:r>
       <w:r>
         <w:rPr>
@@ -2061,7 +5171,7 @@
           <w:color w:val="000000" w:themeColor="text1"/>
           <w:sz w:val="24"/>
         </w:rPr>
-        <w:t>可靠传输的功能测试与结果分析</w:t>
+        <w:t>流量控制的功能测试与结果分析</w:t>
       </w:r>
     </w:p>
     <w:p/>
@@ -2085,7 +5195,8 @@
           <w:color w:val="000000" w:themeColor="text1"/>
           <w:sz w:val="24"/>
         </w:rPr>
-        <w:t xml:space="preserve">5.3 </w:t>
+        <w:lastRenderedPageBreak/>
+        <w:t xml:space="preserve">5.4 </w:t>
       </w:r>
       <w:r>
         <w:rPr>
@@ -2095,56 +5206,130 @@
           <w:color w:val="000000" w:themeColor="text1"/>
           <w:sz w:val="24"/>
         </w:rPr>
-        <w:t>流量控制的功能测试与结果分析</w:t>
-      </w:r>
-    </w:p>
-    <w:p/>
-    <w:p/>
-    <w:p>
-      <w:pPr>
-        <w:pStyle w:val="2"/>
-        <w:rPr>
-          <w:rFonts w:ascii="宋体" w:eastAsia="宋体" w:hAnsi="宋体" w:hint="eastAsia"/>
+        <w:t>连接关闭的功能测试与结果分析</w:t>
+      </w:r>
+    </w:p>
+    <w:p>
+      <w:pPr>
+        <w:rPr>
+          <w:rFonts w:ascii="宋体" w:hAnsi="宋体" w:cstheme="majorBidi" w:hint="eastAsia"/>
           <w:b/>
           <w:bCs/>
           <w:color w:val="000000" w:themeColor="text1"/>
           <w:sz w:val="24"/>
-        </w:rPr>
-      </w:pPr>
-      <w:r>
-        <w:rPr>
-          <w:rFonts w:ascii="宋体" w:eastAsia="宋体" w:hAnsi="宋体"/>
-          <w:b/>
-          <w:bCs/>
-          <w:color w:val="000000" w:themeColor="text1"/>
-          <w:sz w:val="24"/>
-        </w:rPr>
-        <w:t xml:space="preserve">5.4 </w:t>
-      </w:r>
-      <w:r>
-        <w:rPr>
-          <w:rFonts w:ascii="宋体" w:eastAsia="宋体" w:hAnsi="宋体" w:hint="eastAsia"/>
-          <w:b/>
-          <w:bCs/>
-          <w:color w:val="000000" w:themeColor="text1"/>
-          <w:sz w:val="24"/>
-        </w:rPr>
-        <w:t>连接关闭的功能测试与结果分析</w:t>
-      </w:r>
-    </w:p>
-    <w:p>
-      <w:pPr>
-        <w:rPr>
-          <w:rFonts w:ascii="宋体" w:hAnsi="宋体" w:cstheme="majorBidi" w:hint="eastAsia"/>
-          <w:b/>
-          <w:bCs/>
-          <w:color w:val="000000" w:themeColor="text1"/>
-          <w:sz w:val="24"/>
           <w:szCs w:val="26"/>
         </w:rPr>
       </w:pPr>
-    </w:p>
-    <w:p/>
+      <w:r>
+        <w:rPr>
+          <w:noProof/>
+        </w:rPr>
+        <w:drawing>
+          <wp:inline distT="0" distB="0" distL="0" distR="0" wp14:anchorId="54D70135" wp14:editId="6FDD2093">
+            <wp:extent cx="5274310" cy="5165090"/>
+            <wp:effectExtent l="0" t="0" r="2540" b="0"/>
+            <wp:docPr id="1700157997" name="图片 1"/>
+            <wp:cNvGraphicFramePr>
+              <a:graphicFrameLocks xmlns:a="http://schemas.openxmlformats.org/drawingml/2006/main" noChangeAspect="1"/>
+            </wp:cNvGraphicFramePr>
+            <a:graphic xmlns:a="http://schemas.openxmlformats.org/drawingml/2006/main">
+              <a:graphicData uri="http://schemas.openxmlformats.org/drawingml/2006/picture">
+                <pic:pic xmlns:pic="http://schemas.openxmlformats.org/drawingml/2006/picture">
+                  <pic:nvPicPr>
+                    <pic:cNvPr id="1700157997" name=""/>
+                    <pic:cNvPicPr/>
+                  </pic:nvPicPr>
+                  <pic:blipFill>
+                    <a:blip r:embed="rId14"/>
+                    <a:stretch>
+                      <a:fillRect/>
+                    </a:stretch>
+                  </pic:blipFill>
+                  <pic:spPr>
+                    <a:xfrm>
+                      <a:off x="0" y="0"/>
+                      <a:ext cx="5274310" cy="5165090"/>
+                    </a:xfrm>
+                    <a:prstGeom prst="rect">
+                      <a:avLst/>
+                    </a:prstGeom>
+                  </pic:spPr>
+                </pic:pic>
+              </a:graphicData>
+            </a:graphic>
+          </wp:inline>
+        </w:drawing>
+      </w:r>
+    </w:p>
+    <w:p>
+      <w:r>
+        <w:rPr>
+          <w:noProof/>
+        </w:rPr>
+        <w:lastRenderedPageBreak/>
+        <w:drawing>
+          <wp:inline distT="0" distB="0" distL="0" distR="0" wp14:anchorId="6EB7AEF6" wp14:editId="42C09E09">
+            <wp:extent cx="5274310" cy="5144770"/>
+            <wp:effectExtent l="0" t="0" r="2540" b="0"/>
+            <wp:docPr id="199591329" name="图片 1" descr="文本&#10;&#10;描述已自动生成"/>
+            <wp:cNvGraphicFramePr>
+              <a:graphicFrameLocks xmlns:a="http://schemas.openxmlformats.org/drawingml/2006/main" noChangeAspect="1"/>
+            </wp:cNvGraphicFramePr>
+            <a:graphic xmlns:a="http://schemas.openxmlformats.org/drawingml/2006/main">
+              <a:graphicData uri="http://schemas.openxmlformats.org/drawingml/2006/picture">
+                <pic:pic xmlns:pic="http://schemas.openxmlformats.org/drawingml/2006/picture">
+                  <pic:nvPicPr>
+                    <pic:cNvPr id="199591329" name="图片 1" descr="文本&#10;&#10;描述已自动生成"/>
+                    <pic:cNvPicPr/>
+                  </pic:nvPicPr>
+                  <pic:blipFill>
+                    <a:blip r:embed="rId15"/>
+                    <a:stretch>
+                      <a:fillRect/>
+                    </a:stretch>
+                  </pic:blipFill>
+                  <pic:spPr>
+                    <a:xfrm>
+                      <a:off x="0" y="0"/>
+                      <a:ext cx="5274310" cy="5144770"/>
+                    </a:xfrm>
+                    <a:prstGeom prst="rect">
+                      <a:avLst/>
+                    </a:prstGeom>
+                  </pic:spPr>
+                </pic:pic>
+              </a:graphicData>
+            </a:graphic>
+          </wp:inline>
+        </w:drawing>
+      </w:r>
+    </w:p>
+    <w:p>
+      <w:pPr>
+        <w:ind w:firstLine="420"/>
+        <w:rPr>
+          <w:rFonts w:hint="eastAsia"/>
+        </w:rPr>
+      </w:pPr>
+      <w:r>
+        <w:rPr>
+          <w:rFonts w:hint="eastAsia"/>
+        </w:rPr>
+        <w:t>客户端与服务端先后关闭连接和同时关闭连接的测试正常。</w:t>
+      </w:r>
+      <w:r>
+        <w:rPr>
+          <w:rFonts w:hint="eastAsia"/>
+        </w:rPr>
+        <w:t>连接关闭功能基本实现</w:t>
+      </w:r>
+      <w:r>
+        <w:rPr>
+          <w:rFonts w:hint="eastAsia"/>
+        </w:rPr>
+        <w:t>。</w:t>
+      </w:r>
+    </w:p>
     <w:p>
       <w:pPr>
         <w:pStyle w:val="2"/>
@@ -3252,6 +6437,95 @@
     </w:lvl>
   </w:abstractNum>
   <w:abstractNum w:abstractNumId="9" w15:restartNumberingAfterBreak="0">
+    <w:nsid w:val="31D85D3A"/>
+    <w:multiLevelType w:val="hybridMultilevel"/>
+    <w:tmpl w:val="36D4BA6E"/>
+    <w:lvl w:ilvl="0" w:tplc="04E051B6">
+      <w:start w:val="1"/>
+      <w:numFmt w:val="decimal"/>
+      <w:lvlText w:val="（%1）"/>
+      <w:lvlJc w:val="left"/>
+      <w:pPr>
+        <w:ind w:left="1140" w:hanging="720"/>
+      </w:pPr>
+      <w:rPr>
+        <w:rFonts w:hint="default"/>
+      </w:rPr>
+    </w:lvl>
+    <w:lvl w:ilvl="1" w:tplc="04090019" w:tentative="1">
+      <w:start w:val="1"/>
+      <w:numFmt w:val="lowerLetter"/>
+      <w:lvlText w:val="%2)"/>
+      <w:lvlJc w:val="left"/>
+      <w:pPr>
+        <w:ind w:left="1300" w:hanging="440"/>
+      </w:pPr>
+    </w:lvl>
+    <w:lvl w:ilvl="2" w:tplc="0409001B" w:tentative="1">
+      <w:start w:val="1"/>
+      <w:numFmt w:val="lowerRoman"/>
+      <w:lvlText w:val="%3."/>
+      <w:lvlJc w:val="right"/>
+      <w:pPr>
+        <w:ind w:left="1740" w:hanging="440"/>
+      </w:pPr>
+    </w:lvl>
+    <w:lvl w:ilvl="3" w:tplc="0409000F" w:tentative="1">
+      <w:start w:val="1"/>
+      <w:numFmt w:val="decimal"/>
+      <w:lvlText w:val="%4."/>
+      <w:lvlJc w:val="left"/>
+      <w:pPr>
+        <w:ind w:left="2180" w:hanging="440"/>
+      </w:pPr>
+    </w:lvl>
+    <w:lvl w:ilvl="4" w:tplc="04090019" w:tentative="1">
+      <w:start w:val="1"/>
+      <w:numFmt w:val="lowerLetter"/>
+      <w:lvlText w:val="%5)"/>
+      <w:lvlJc w:val="left"/>
+      <w:pPr>
+        <w:ind w:left="2620" w:hanging="440"/>
+      </w:pPr>
+    </w:lvl>
+    <w:lvl w:ilvl="5" w:tplc="0409001B" w:tentative="1">
+      <w:start w:val="1"/>
+      <w:numFmt w:val="lowerRoman"/>
+      <w:lvlText w:val="%6."/>
+      <w:lvlJc w:val="right"/>
+      <w:pPr>
+        <w:ind w:left="3060" w:hanging="440"/>
+      </w:pPr>
+    </w:lvl>
+    <w:lvl w:ilvl="6" w:tplc="0409000F" w:tentative="1">
+      <w:start w:val="1"/>
+      <w:numFmt w:val="decimal"/>
+      <w:lvlText w:val="%7."/>
+      <w:lvlJc w:val="left"/>
+      <w:pPr>
+        <w:ind w:left="3500" w:hanging="440"/>
+      </w:pPr>
+    </w:lvl>
+    <w:lvl w:ilvl="7" w:tplc="04090019" w:tentative="1">
+      <w:start w:val="1"/>
+      <w:numFmt w:val="lowerLetter"/>
+      <w:lvlText w:val="%8)"/>
+      <w:lvlJc w:val="left"/>
+      <w:pPr>
+        <w:ind w:left="3940" w:hanging="440"/>
+      </w:pPr>
+    </w:lvl>
+    <w:lvl w:ilvl="8" w:tplc="0409001B" w:tentative="1">
+      <w:start w:val="1"/>
+      <w:numFmt w:val="lowerRoman"/>
+      <w:lvlText w:val="%9."/>
+      <w:lvlJc w:val="right"/>
+      <w:pPr>
+        <w:ind w:left="4380" w:hanging="440"/>
+      </w:pPr>
+    </w:lvl>
+  </w:abstractNum>
+  <w:abstractNum w:abstractNumId="10" w15:restartNumberingAfterBreak="0">
     <w:nsid w:val="32EF2B22"/>
     <w:multiLevelType w:val="hybridMultilevel"/>
     <w:tmpl w:val="ED7EB2EE"/>
@@ -3340,7 +6614,7 @@
       </w:pPr>
     </w:lvl>
   </w:abstractNum>
-  <w:abstractNum w:abstractNumId="10" w15:restartNumberingAfterBreak="0">
+  <w:abstractNum w:abstractNumId="11" w15:restartNumberingAfterBreak="0">
     <w:nsid w:val="3C037998"/>
     <w:multiLevelType w:val="hybridMultilevel"/>
     <w:tmpl w:val="D1BE1638"/>
@@ -3429,7 +6703,7 @@
       </w:pPr>
     </w:lvl>
   </w:abstractNum>
-  <w:abstractNum w:abstractNumId="11" w15:restartNumberingAfterBreak="0">
+  <w:abstractNum w:abstractNumId="12" w15:restartNumberingAfterBreak="0">
     <w:nsid w:val="3F4F6DCD"/>
     <w:multiLevelType w:val="hybridMultilevel"/>
     <w:tmpl w:val="4F8407F0"/>
@@ -3518,7 +6792,7 @@
       </w:pPr>
     </w:lvl>
   </w:abstractNum>
-  <w:abstractNum w:abstractNumId="12" w15:restartNumberingAfterBreak="0">
+  <w:abstractNum w:abstractNumId="13" w15:restartNumberingAfterBreak="0">
     <w:nsid w:val="53BB7804"/>
     <w:multiLevelType w:val="hybridMultilevel"/>
     <w:tmpl w:val="F9DAAA5C"/>
@@ -3658,7 +6932,7 @@
       </w:rPr>
     </w:lvl>
   </w:abstractNum>
-  <w:abstractNum w:abstractNumId="13" w15:restartNumberingAfterBreak="0">
+  <w:abstractNum w:abstractNumId="14" w15:restartNumberingAfterBreak="0">
     <w:nsid w:val="5F255B19"/>
     <w:multiLevelType w:val="hybridMultilevel"/>
     <w:tmpl w:val="C3648204"/>
@@ -3747,7 +7021,7 @@
       </w:pPr>
     </w:lvl>
   </w:abstractNum>
-  <w:abstractNum w:abstractNumId="14" w15:restartNumberingAfterBreak="0">
+  <w:abstractNum w:abstractNumId="15" w15:restartNumberingAfterBreak="0">
     <w:nsid w:val="6096225A"/>
     <w:multiLevelType w:val="hybridMultilevel"/>
     <w:tmpl w:val="1350202A"/>
@@ -3836,7 +7110,7 @@
       </w:pPr>
     </w:lvl>
   </w:abstractNum>
-  <w:abstractNum w:abstractNumId="15" w15:restartNumberingAfterBreak="0">
+  <w:abstractNum w:abstractNumId="16" w15:restartNumberingAfterBreak="0">
     <w:nsid w:val="658C7F67"/>
     <w:multiLevelType w:val="multilevel"/>
     <w:tmpl w:val="274E4AD8"/>
@@ -3976,7 +7250,7 @@
       </w:rPr>
     </w:lvl>
   </w:abstractNum>
-  <w:abstractNum w:abstractNumId="16" w15:restartNumberingAfterBreak="0">
+  <w:abstractNum w:abstractNumId="17" w15:restartNumberingAfterBreak="0">
     <w:nsid w:val="665F0DFA"/>
     <w:multiLevelType w:val="hybridMultilevel"/>
     <w:tmpl w:val="4F8407F0"/>
@@ -4065,7 +7339,96 @@
       </w:pPr>
     </w:lvl>
   </w:abstractNum>
-  <w:abstractNum w:abstractNumId="17" w15:restartNumberingAfterBreak="0">
+  <w:abstractNum w:abstractNumId="18" w15:restartNumberingAfterBreak="0">
+    <w:nsid w:val="676D1552"/>
+    <w:multiLevelType w:val="hybridMultilevel"/>
+    <w:tmpl w:val="860E4E5C"/>
+    <w:lvl w:ilvl="0" w:tplc="2EAE46E0">
+      <w:start w:val="1"/>
+      <w:numFmt w:val="japaneseCounting"/>
+      <w:lvlText w:val="（%1）"/>
+      <w:lvlJc w:val="left"/>
+      <w:pPr>
+        <w:ind w:left="720" w:hanging="720"/>
+      </w:pPr>
+      <w:rPr>
+        <w:rFonts w:hint="default"/>
+      </w:rPr>
+    </w:lvl>
+    <w:lvl w:ilvl="1" w:tplc="04090019" w:tentative="1">
+      <w:start w:val="1"/>
+      <w:numFmt w:val="lowerLetter"/>
+      <w:lvlText w:val="%2)"/>
+      <w:lvlJc w:val="left"/>
+      <w:pPr>
+        <w:ind w:left="880" w:hanging="440"/>
+      </w:pPr>
+    </w:lvl>
+    <w:lvl w:ilvl="2" w:tplc="0409001B" w:tentative="1">
+      <w:start w:val="1"/>
+      <w:numFmt w:val="lowerRoman"/>
+      <w:lvlText w:val="%3."/>
+      <w:lvlJc w:val="right"/>
+      <w:pPr>
+        <w:ind w:left="1320" w:hanging="440"/>
+      </w:pPr>
+    </w:lvl>
+    <w:lvl w:ilvl="3" w:tplc="0409000F" w:tentative="1">
+      <w:start w:val="1"/>
+      <w:numFmt w:val="decimal"/>
+      <w:lvlText w:val="%4."/>
+      <w:lvlJc w:val="left"/>
+      <w:pPr>
+        <w:ind w:left="1760" w:hanging="440"/>
+      </w:pPr>
+    </w:lvl>
+    <w:lvl w:ilvl="4" w:tplc="04090019" w:tentative="1">
+      <w:start w:val="1"/>
+      <w:numFmt w:val="lowerLetter"/>
+      <w:lvlText w:val="%5)"/>
+      <w:lvlJc w:val="left"/>
+      <w:pPr>
+        <w:ind w:left="2200" w:hanging="440"/>
+      </w:pPr>
+    </w:lvl>
+    <w:lvl w:ilvl="5" w:tplc="0409001B" w:tentative="1">
+      <w:start w:val="1"/>
+      <w:numFmt w:val="lowerRoman"/>
+      <w:lvlText w:val="%6."/>
+      <w:lvlJc w:val="right"/>
+      <w:pPr>
+        <w:ind w:left="2640" w:hanging="440"/>
+      </w:pPr>
+    </w:lvl>
+    <w:lvl w:ilvl="6" w:tplc="0409000F" w:tentative="1">
+      <w:start w:val="1"/>
+      <w:numFmt w:val="decimal"/>
+      <w:lvlText w:val="%7."/>
+      <w:lvlJc w:val="left"/>
+      <w:pPr>
+        <w:ind w:left="3080" w:hanging="440"/>
+      </w:pPr>
+    </w:lvl>
+    <w:lvl w:ilvl="7" w:tplc="04090019" w:tentative="1">
+      <w:start w:val="1"/>
+      <w:numFmt w:val="lowerLetter"/>
+      <w:lvlText w:val="%8)"/>
+      <w:lvlJc w:val="left"/>
+      <w:pPr>
+        <w:ind w:left="3520" w:hanging="440"/>
+      </w:pPr>
+    </w:lvl>
+    <w:lvl w:ilvl="8" w:tplc="0409001B" w:tentative="1">
+      <w:start w:val="1"/>
+      <w:numFmt w:val="lowerRoman"/>
+      <w:lvlText w:val="%9."/>
+      <w:lvlJc w:val="right"/>
+      <w:pPr>
+        <w:ind w:left="3960" w:hanging="440"/>
+      </w:pPr>
+    </w:lvl>
+  </w:abstractNum>
+  <w:abstractNum w:abstractNumId="19" w15:restartNumberingAfterBreak="0">
     <w:nsid w:val="6BA02E3F"/>
     <w:multiLevelType w:val="multilevel"/>
     <w:tmpl w:val="E2B85C66"/>
@@ -4178,7 +7541,7 @@
       </w:rPr>
     </w:lvl>
   </w:abstractNum>
-  <w:abstractNum w:abstractNumId="18" w15:restartNumberingAfterBreak="0">
+  <w:abstractNum w:abstractNumId="20" w15:restartNumberingAfterBreak="0">
     <w:nsid w:val="723B08F5"/>
     <w:multiLevelType w:val="hybridMultilevel"/>
     <w:tmpl w:val="5B181BFE"/>
@@ -4267,7 +7630,7 @@
       </w:pPr>
     </w:lvl>
   </w:abstractNum>
-  <w:abstractNum w:abstractNumId="19" w15:restartNumberingAfterBreak="0">
+  <w:abstractNum w:abstractNumId="21" w15:restartNumberingAfterBreak="0">
     <w:nsid w:val="73751F43"/>
     <w:multiLevelType w:val="multilevel"/>
     <w:tmpl w:val="73751F43"/>
@@ -4383,7 +7746,7 @@
       </w:pPr>
     </w:lvl>
   </w:abstractNum>
-  <w:abstractNum w:abstractNumId="20" w15:restartNumberingAfterBreak="0">
+  <w:abstractNum w:abstractNumId="22" w15:restartNumberingAfterBreak="0">
     <w:nsid w:val="7A752E3C"/>
     <w:multiLevelType w:val="hybridMultilevel"/>
     <w:tmpl w:val="9C063490"/>
@@ -4472,7 +7835,7 @@
       </w:pPr>
     </w:lvl>
   </w:abstractNum>
-  <w:abstractNum w:abstractNumId="21" w15:restartNumberingAfterBreak="0">
+  <w:abstractNum w:abstractNumId="23" w15:restartNumberingAfterBreak="0">
     <w:nsid w:val="7CBF7083"/>
     <w:multiLevelType w:val="hybridMultilevel"/>
     <w:tmpl w:val="4F8407F0"/>
@@ -4561,7 +7924,7 @@
       </w:pPr>
     </w:lvl>
   </w:abstractNum>
-  <w:abstractNum w:abstractNumId="22" w15:restartNumberingAfterBreak="0">
+  <w:abstractNum w:abstractNumId="24" w15:restartNumberingAfterBreak="0">
     <w:nsid w:val="7E1B358B"/>
     <w:multiLevelType w:val="multilevel"/>
     <w:tmpl w:val="ED0ECBAE"/>
@@ -4679,16 +8042,16 @@
     </w:lvl>
   </w:abstractNum>
   <w:num w:numId="1" w16cid:durableId="868370385">
-    <w:abstractNumId w:val="9"/>
+    <w:abstractNumId w:val="10"/>
   </w:num>
   <w:num w:numId="2" w16cid:durableId="1707564607">
-    <w:abstractNumId w:val="18"/>
+    <w:abstractNumId w:val="20"/>
   </w:num>
   <w:num w:numId="3" w16cid:durableId="1979071829">
     <w:abstractNumId w:val="5"/>
   </w:num>
   <w:num w:numId="4" w16cid:durableId="121466918">
-    <w:abstractNumId w:val="13"/>
+    <w:abstractNumId w:val="14"/>
   </w:num>
   <w:num w:numId="5" w16cid:durableId="225726552">
     <w:abstractNumId w:val="4"/>
@@ -4697,10 +8060,10 @@
     <w:abstractNumId w:val="8"/>
   </w:num>
   <w:num w:numId="7" w16cid:durableId="1603226436">
-    <w:abstractNumId w:val="10"/>
+    <w:abstractNumId w:val="11"/>
   </w:num>
   <w:num w:numId="8" w16cid:durableId="913930066">
-    <w:abstractNumId w:val="20"/>
+    <w:abstractNumId w:val="22"/>
   </w:num>
   <w:num w:numId="9" w16cid:durableId="173299640">
     <w:abstractNumId w:val="7"/>
@@ -4709,7 +8072,7 @@
     <w:abstractNumId w:val="2"/>
   </w:num>
   <w:num w:numId="11" w16cid:durableId="1457603562">
-    <w:abstractNumId w:val="14"/>
+    <w:abstractNumId w:val="15"/>
   </w:num>
   <w:num w:numId="12" w16cid:durableId="1101337638">
     <w:abstractNumId w:val="6"/>
@@ -4718,34 +8081,40 @@
     <w:abstractNumId w:val="0"/>
   </w:num>
   <w:num w:numId="14" w16cid:durableId="903563301">
-    <w:abstractNumId w:val="21"/>
+    <w:abstractNumId w:val="23"/>
   </w:num>
   <w:num w:numId="15" w16cid:durableId="1660158724">
-    <w:abstractNumId w:val="16"/>
+    <w:abstractNumId w:val="17"/>
   </w:num>
   <w:num w:numId="16" w16cid:durableId="1811090801">
-    <w:abstractNumId w:val="11"/>
+    <w:abstractNumId w:val="12"/>
   </w:num>
   <w:num w:numId="17" w16cid:durableId="1651204945">
     <w:abstractNumId w:val="3"/>
   </w:num>
   <w:num w:numId="18" w16cid:durableId="270748193">
-    <w:abstractNumId w:val="22"/>
+    <w:abstractNumId w:val="24"/>
   </w:num>
   <w:num w:numId="19" w16cid:durableId="33313988">
-    <w:abstractNumId w:val="19"/>
+    <w:abstractNumId w:val="21"/>
   </w:num>
   <w:num w:numId="20" w16cid:durableId="1437748529">
     <w:abstractNumId w:val="1"/>
   </w:num>
   <w:num w:numId="21" w16cid:durableId="123624995">
-    <w:abstractNumId w:val="15"/>
+    <w:abstractNumId w:val="16"/>
   </w:num>
   <w:num w:numId="22" w16cid:durableId="1979647893">
-    <w:abstractNumId w:val="12"/>
+    <w:abstractNumId w:val="13"/>
   </w:num>
   <w:num w:numId="23" w16cid:durableId="177543579">
-    <w:abstractNumId w:val="17"/>
+    <w:abstractNumId w:val="19"/>
+  </w:num>
+  <w:num w:numId="24" w16cid:durableId="1739942245">
+    <w:abstractNumId w:val="9"/>
+  </w:num>
+  <w:num w:numId="25" w16cid:durableId="1450200322">
+    <w:abstractNumId w:val="18"/>
   </w:num>
 </w:numbering>
 </file>
@@ -5202,7 +8571,6 @@
   <w:style w:type="character" w:default="1" w:styleId="a0">
     <w:name w:val="Default Paragraph Font"/>
     <w:uiPriority w:val="1"/>
-    <w:semiHidden/>
     <w:unhideWhenUsed/>
   </w:style>
   <w:style w:type="table" w:default="1" w:styleId="a1">

</xml_diff>

<commit_message>
test: week one online tests pass, score 100
</commit_message>
<xml_diff>
--- a/计算机网络实践报告.docx
+++ b/计算机网络实践报告.docx
@@ -929,7 +929,21 @@
         <w:rPr>
           <w:rFonts w:hint="eastAsia"/>
         </w:rPr>
-        <w:t>的流量控制是指在已经建立好连接的双方之间，为了避免发送速率过快和过慢锁带来的过高丢包率</w:t>
+        <w:t>的流量控制是指在已经建立好连接的双方之间，为了避免发送速率过快和过慢</w:t>
+      </w:r>
+      <w:proofErr w:type="gramStart"/>
+      <w:r>
+        <w:rPr>
+          <w:rFonts w:hint="eastAsia"/>
+        </w:rPr>
+        <w:t>锁带来</w:t>
+      </w:r>
+      <w:proofErr w:type="gramEnd"/>
+      <w:r>
+        <w:rPr>
+          <w:rFonts w:hint="eastAsia"/>
+        </w:rPr>
+        <w:t>的过高丢包率</w:t>
       </w:r>
       <w:r>
         <w:rPr>
@@ -1428,9 +1442,6 @@
     <w:p>
       <w:pPr>
         <w:jc w:val="center"/>
-        <w:rPr>
-          <w:rFonts w:hint="eastAsia"/>
-        </w:rPr>
       </w:pPr>
     </w:p>
     <w:p>
@@ -1526,13 +1537,7 @@
         <w:t>图解</w:t>
       </w:r>
     </w:p>
-    <w:p>
-      <w:pPr>
-        <w:rPr>
-          <w:rFonts w:hint="eastAsia"/>
-        </w:rPr>
-      </w:pPr>
-    </w:p>
+    <w:p/>
     <w:p>
       <w:pPr>
         <w:ind w:firstLine="420"/>
@@ -1565,7 +1570,21 @@
         <w:rPr>
           <w:rFonts w:hint="eastAsia"/>
         </w:rPr>
-        <w:t>），需要根据客户端和服务端收到的不同的报文</w:t>
+        <w:t>），需要根据客户端和服务</w:t>
+      </w:r>
+      <w:proofErr w:type="gramStart"/>
+      <w:r>
+        <w:rPr>
+          <w:rFonts w:hint="eastAsia"/>
+        </w:rPr>
+        <w:t>端收到</w:t>
+      </w:r>
+      <w:proofErr w:type="gramEnd"/>
+      <w:r>
+        <w:rPr>
+          <w:rFonts w:hint="eastAsia"/>
+        </w:rPr>
+        <w:t>的不同的报文</w:t>
       </w:r>
       <w:r>
         <w:rPr>
@@ -1597,11 +1616,19 @@
         </w:rPr>
         <w:t>放入队列中，等待</w:t>
       </w:r>
-      <w:r>
-        <w:rPr>
-          <w:rFonts w:hint="eastAsia"/>
-        </w:rPr>
-        <w:t>tju_accept()</w:t>
+      <w:proofErr w:type="spellStart"/>
+      <w:r>
+        <w:rPr>
+          <w:rFonts w:hint="eastAsia"/>
+        </w:rPr>
+        <w:t>tju_accept</w:t>
+      </w:r>
+      <w:proofErr w:type="spellEnd"/>
+      <w:r>
+        <w:rPr>
+          <w:rFonts w:hint="eastAsia"/>
+        </w:rPr>
+        <w:t>()</w:t>
       </w:r>
       <w:r>
         <w:rPr>
@@ -1665,9 +1692,6 @@
           <w:numId w:val="24"/>
         </w:numPr>
         <w:ind w:firstLineChars="0"/>
-        <w:rPr>
-          <w:rFonts w:hint="eastAsia"/>
-        </w:rPr>
       </w:pPr>
       <w:r>
         <w:rPr>
@@ -1681,12 +1705,14 @@
         </w:rPr>
         <w:t>调用</w:t>
       </w:r>
+      <w:proofErr w:type="spellStart"/>
       <w:r>
         <w:rPr>
           <w:rFonts w:hint="eastAsia"/>
         </w:rPr>
         <w:t>tju_connect</w:t>
       </w:r>
+      <w:proofErr w:type="spellEnd"/>
       <w:r>
         <w:rPr>
           <w:rFonts w:hint="eastAsia"/>
@@ -1922,9 +1948,6 @@
           <w:numId w:val="24"/>
         </w:numPr>
         <w:ind w:firstLineChars="0"/>
-        <w:rPr>
-          <w:rFonts w:hint="eastAsia"/>
-        </w:rPr>
       </w:pPr>
       <w:r>
         <w:rPr>
@@ -2176,9 +2199,6 @@
     <w:p>
       <w:pPr>
         <w:ind w:firstLineChars="200" w:firstLine="420"/>
-        <w:rPr>
-          <w:rFonts w:hint="eastAsia"/>
-        </w:rPr>
       </w:pPr>
       <w:r>
         <w:rPr>
@@ -2326,7 +2346,21 @@
         <w:rPr>
           <w:rFonts w:hint="eastAsia"/>
         </w:rPr>
-        <w:t>第二次挥手：服务端收到这个</w:t>
+        <w:t>第二次挥手：服务</w:t>
+      </w:r>
+      <w:proofErr w:type="gramStart"/>
+      <w:r>
+        <w:rPr>
+          <w:rFonts w:hint="eastAsia"/>
+        </w:rPr>
+        <w:t>端收到</w:t>
+      </w:r>
+      <w:proofErr w:type="gramEnd"/>
+      <w:r>
+        <w:rPr>
+          <w:rFonts w:hint="eastAsia"/>
+        </w:rPr>
+        <w:t>这个</w:t>
       </w:r>
       <w:r>
         <w:rPr>
@@ -2410,8 +2444,16 @@
         <w:rPr>
           <w:rFonts w:hint="eastAsia"/>
         </w:rPr>
-        <w:t>。然后服务端进入</w:t>
-      </w:r>
+        <w:t>。然后服务</w:t>
+      </w:r>
+      <w:proofErr w:type="gramStart"/>
+      <w:r>
+        <w:rPr>
+          <w:rFonts w:hint="eastAsia"/>
+        </w:rPr>
+        <w:t>端进入</w:t>
+      </w:r>
+      <w:proofErr w:type="gramEnd"/>
       <w:r>
         <w:rPr>
           <w:rFonts w:hint="eastAsia"/>
@@ -2487,8 +2529,16 @@
         <w:rPr>
           <w:rFonts w:hint="eastAsia"/>
         </w:rPr>
-        <w:t>客户端，请求关闭连接，然后服务端进入</w:t>
-      </w:r>
+        <w:t>客户端，请求关闭连接，然后服务</w:t>
+      </w:r>
+      <w:proofErr w:type="gramStart"/>
+      <w:r>
+        <w:rPr>
+          <w:rFonts w:hint="eastAsia"/>
+        </w:rPr>
+        <w:t>端进入</w:t>
+      </w:r>
+      <w:proofErr w:type="gramEnd"/>
       <w:r>
         <w:rPr>
           <w:rFonts w:hint="eastAsia"/>
@@ -2505,9 +2555,6 @@
     <w:p>
       <w:pPr>
         <w:ind w:firstLineChars="200" w:firstLine="420"/>
-        <w:rPr>
-          <w:rFonts w:hint="eastAsia"/>
-        </w:rPr>
       </w:pPr>
       <w:r>
         <w:rPr>
@@ -2880,12 +2927,14 @@
         </w:rPr>
         <w:t>数据结构队列的实现。在</w:t>
       </w:r>
+      <w:proofErr w:type="spellStart"/>
       <w:r>
         <w:rPr>
           <w:rFonts w:hint="eastAsia"/>
         </w:rPr>
         <w:t>tju_socket</w:t>
       </w:r>
+      <w:proofErr w:type="spellEnd"/>
       <w:r>
         <w:rPr>
           <w:rFonts w:hint="eastAsia"/>
@@ -2903,9 +2952,11 @@
         </w:rPr>
         <w:t>在</w:t>
       </w:r>
+      <w:proofErr w:type="spellStart"/>
       <w:r>
         <w:t>tju_handle_packet</w:t>
       </w:r>
+      <w:proofErr w:type="spellEnd"/>
       <w:r>
         <w:rPr>
           <w:rFonts w:hint="eastAsia"/>
@@ -2924,12 +2975,14 @@
         </w:rPr>
         <w:t>成功建立连接之后，将新建立的连接放入队列中等待</w:t>
       </w:r>
+      <w:proofErr w:type="spellStart"/>
       <w:r>
         <w:rPr>
           <w:rFonts w:hint="eastAsia"/>
         </w:rPr>
         <w:t>tju_accept</w:t>
       </w:r>
+      <w:proofErr w:type="spellEnd"/>
       <w:r>
         <w:rPr>
           <w:rFonts w:hint="eastAsia"/>
@@ -2940,9 +2993,6 @@
     <w:p>
       <w:pPr>
         <w:ind w:firstLineChars="200" w:firstLine="420"/>
-        <w:rPr>
-          <w:rFonts w:hint="eastAsia"/>
-        </w:rPr>
       </w:pPr>
       <w:r>
         <w:rPr>
@@ -2951,12 +3001,14 @@
         <w:lastRenderedPageBreak/>
         <w:t>同时</w:t>
       </w:r>
+      <w:proofErr w:type="spellStart"/>
       <w:r>
         <w:rPr>
           <w:rFonts w:hint="eastAsia"/>
         </w:rPr>
         <w:t>tju_accept</w:t>
       </w:r>
+      <w:proofErr w:type="spellEnd"/>
       <w:r>
         <w:rPr>
           <w:rFonts w:hint="eastAsia"/>
@@ -2978,11 +3030,6 @@
     </w:p>
     <w:p/>
     <w:p>
-      <w:pPr>
-        <w:rPr>
-          <w:rFonts w:hint="eastAsia"/>
-        </w:rPr>
-      </w:pPr>
       <w:r>
         <w:rPr>
           <w:rFonts w:hint="eastAsia"/>
@@ -3000,21 +3047,25 @@
         </w:rPr>
         <w:t>主要在</w:t>
       </w:r>
+      <w:proofErr w:type="spellStart"/>
       <w:r>
         <w:t>tju_handle_packet</w:t>
       </w:r>
+      <w:proofErr w:type="spellEnd"/>
       <w:r>
         <w:rPr>
           <w:rFonts w:hint="eastAsia"/>
         </w:rPr>
         <w:t>函数和</w:t>
       </w:r>
+      <w:proofErr w:type="spellStart"/>
       <w:r>
         <w:rPr>
           <w:rFonts w:hint="eastAsia"/>
         </w:rPr>
         <w:t>tju_connect</w:t>
       </w:r>
+      <w:proofErr w:type="spellEnd"/>
       <w:r>
         <w:rPr>
           <w:rFonts w:hint="eastAsia"/>
@@ -3038,12 +3089,14 @@
         </w:rPr>
         <w:t>首先，在</w:t>
       </w:r>
+      <w:proofErr w:type="spellStart"/>
       <w:r>
         <w:rPr>
           <w:rFonts w:hint="eastAsia"/>
         </w:rPr>
         <w:t>tju_connect</w:t>
       </w:r>
+      <w:proofErr w:type="spellEnd"/>
       <w:r>
         <w:rPr>
           <w:rFonts w:hint="eastAsia"/>
@@ -3080,9 +3133,11 @@
         </w:rPr>
         <w:t>，并写入</w:t>
       </w:r>
+      <w:proofErr w:type="spellStart"/>
       <w:r>
         <w:t>established_socks</w:t>
       </w:r>
+      <w:proofErr w:type="spellEnd"/>
       <w:r>
         <w:rPr>
           <w:rFonts w:hint="eastAsia"/>
@@ -3154,20 +3209,30 @@
         </w:rPr>
         <w:t>然后，需要修改</w:t>
       </w:r>
+      <w:proofErr w:type="spellStart"/>
       <w:r>
         <w:t>tju_handle_packet</w:t>
       </w:r>
+      <w:proofErr w:type="spellEnd"/>
       <w:r>
         <w:rPr>
           <w:rFonts w:hint="eastAsia"/>
         </w:rPr>
         <w:t>函数，该函数用于处理收到的报文。</w:t>
       </w:r>
-      <w:r>
-        <w:rPr>
-          <w:rFonts w:hint="eastAsia"/>
-        </w:rPr>
-        <w:t>通过预值的提取函数，将报文的</w:t>
+      <w:proofErr w:type="gramStart"/>
+      <w:r>
+        <w:rPr>
+          <w:rFonts w:hint="eastAsia"/>
+        </w:rPr>
+        <w:t>通过预值的</w:t>
+      </w:r>
+      <w:proofErr w:type="gramEnd"/>
+      <w:r>
+        <w:rPr>
+          <w:rFonts w:hint="eastAsia"/>
+        </w:rPr>
+        <w:t>提取函数，将报文的</w:t>
       </w:r>
       <w:r>
         <w:rPr>
@@ -3205,12 +3270,14 @@
         </w:rPr>
         <w:t>，</w:t>
       </w:r>
+      <w:proofErr w:type="spellStart"/>
       <w:r>
         <w:rPr>
           <w:rFonts w:hint="eastAsia"/>
         </w:rPr>
         <w:t>src</w:t>
       </w:r>
+      <w:proofErr w:type="spellEnd"/>
       <w:r>
         <w:rPr>
           <w:rFonts w:hint="eastAsia"/>
@@ -3247,12 +3314,14 @@
         </w:rPr>
         <w:t>目前的状态，结合</w:t>
       </w:r>
+      <w:proofErr w:type="spellStart"/>
       <w:r>
         <w:rPr>
           <w:rFonts w:hint="eastAsia"/>
         </w:rPr>
         <w:t>tcp</w:t>
       </w:r>
+      <w:proofErr w:type="spellEnd"/>
       <w:r>
         <w:rPr>
           <w:rFonts w:hint="eastAsia"/>
@@ -3270,9 +3339,11 @@
         </w:rPr>
         <w:t>下面是</w:t>
       </w:r>
+      <w:proofErr w:type="spellStart"/>
       <w:r>
         <w:t>tju_handle_packet</w:t>
       </w:r>
+      <w:proofErr w:type="spellEnd"/>
       <w:r>
         <w:rPr>
           <w:rFonts w:hint="eastAsia"/>
@@ -3281,11 +3352,6 @@
       </w:r>
     </w:p>
     <w:p>
-      <w:pPr>
-        <w:rPr>
-          <w:rFonts w:hint="eastAsia"/>
-        </w:rPr>
-      </w:pPr>
       <w:r>
         <w:rPr>
           <w:rFonts w:hint="eastAsia"/>
@@ -3306,11 +3372,6 @@
       </w:r>
     </w:p>
     <w:p>
-      <w:pPr>
-        <w:rPr>
-          <w:rFonts w:hint="eastAsia"/>
-        </w:rPr>
-      </w:pPr>
       <w:r>
         <w:rPr>
           <w:rFonts w:hint="eastAsia"/>
@@ -3331,11 +3392,6 @@
       </w:r>
     </w:p>
     <w:p>
-      <w:pPr>
-        <w:rPr>
-          <w:rFonts w:hint="eastAsia"/>
-        </w:rPr>
-      </w:pPr>
       <w:r>
         <w:rPr>
           <w:rFonts w:hint="eastAsia"/>
@@ -3368,11 +3424,6 @@
       </w:r>
     </w:p>
     <w:p>
-      <w:pPr>
-        <w:rPr>
-          <w:rFonts w:hint="eastAsia"/>
-        </w:rPr>
-      </w:pPr>
       <w:r>
         <w:rPr>
           <w:rFonts w:hint="eastAsia"/>
@@ -3393,11 +3444,6 @@
       </w:r>
     </w:p>
     <w:p>
-      <w:pPr>
-        <w:rPr>
-          <w:rFonts w:hint="eastAsia"/>
-        </w:rPr>
-      </w:pPr>
       <w:r>
         <w:rPr>
           <w:rFonts w:hint="eastAsia"/>
@@ -3424,11 +3470,6 @@
       </w:r>
     </w:p>
     <w:p>
-      <w:pPr>
-        <w:rPr>
-          <w:rFonts w:hint="eastAsia"/>
-        </w:rPr>
-      </w:pPr>
       <w:r>
         <w:rPr>
           <w:rFonts w:hint="eastAsia"/>
@@ -3449,11 +3490,6 @@
       </w:r>
     </w:p>
     <w:p>
-      <w:pPr>
-        <w:rPr>
-          <w:rFonts w:hint="eastAsia"/>
-        </w:rPr>
-      </w:pPr>
       <w:r>
         <w:rPr>
           <w:rFonts w:hint="eastAsia"/>
@@ -3486,11 +3522,6 @@
       </w:r>
     </w:p>
     <w:p>
-      <w:pPr>
-        <w:rPr>
-          <w:rFonts w:hint="eastAsia"/>
-        </w:rPr>
-      </w:pPr>
       <w:r>
         <w:rPr>
           <w:rFonts w:hint="eastAsia"/>
@@ -3517,11 +3548,6 @@
       </w:r>
     </w:p>
     <w:p>
-      <w:pPr>
-        <w:rPr>
-          <w:rFonts w:hint="eastAsia"/>
-        </w:rPr>
-      </w:pPr>
       <w:r>
         <w:rPr>
           <w:rFonts w:hint="eastAsia"/>
@@ -3542,11 +3568,6 @@
       </w:r>
     </w:p>
     <w:p>
-      <w:pPr>
-        <w:rPr>
-          <w:rFonts w:hint="eastAsia"/>
-        </w:rPr>
-      </w:pPr>
       <w:r>
         <w:rPr>
           <w:rFonts w:hint="eastAsia"/>
@@ -3567,11 +3588,6 @@
       </w:r>
     </w:p>
     <w:p>
-      <w:pPr>
-        <w:rPr>
-          <w:rFonts w:hint="eastAsia"/>
-        </w:rPr>
-      </w:pPr>
       <w:r>
         <w:rPr>
           <w:rFonts w:hint="eastAsia"/>
@@ -3604,11 +3620,6 @@
       </w:r>
     </w:p>
     <w:p>
-      <w:pPr>
-        <w:rPr>
-          <w:rFonts w:hint="eastAsia"/>
-        </w:rPr>
-      </w:pPr>
       <w:r>
         <w:rPr>
           <w:rFonts w:hint="eastAsia"/>
@@ -3625,15 +3636,18 @@
         <w:rPr>
           <w:rFonts w:hint="eastAsia"/>
         </w:rPr>
-        <w:t xml:space="preserve"> new_conn</w:t>
-      </w:r>
-    </w:p>
-    <w:p>
-      <w:pPr>
-        <w:rPr>
-          <w:rFonts w:hint="eastAsia"/>
-        </w:rPr>
-      </w:pPr>
+        <w:t xml:space="preserve"> </w:t>
+      </w:r>
+      <w:proofErr w:type="spellStart"/>
+      <w:r>
+        <w:rPr>
+          <w:rFonts w:hint="eastAsia"/>
+        </w:rPr>
+        <w:t>new_conn</w:t>
+      </w:r>
+      <w:proofErr w:type="spellEnd"/>
+    </w:p>
+    <w:p>
       <w:r>
         <w:rPr>
           <w:rFonts w:hint="eastAsia"/>
@@ -3648,11 +3662,6 @@
       </w:r>
     </w:p>
     <w:p>
-      <w:pPr>
-        <w:rPr>
-          <w:rFonts w:hint="eastAsia"/>
-        </w:rPr>
-      </w:pPr>
       <w:r>
         <w:rPr>
           <w:rFonts w:hint="eastAsia"/>
@@ -3663,7 +3672,21 @@
         <w:rPr>
           <w:rFonts w:hint="eastAsia"/>
         </w:rPr>
-        <w:t>更新新连接状态为</w:t>
+        <w:t>更新</w:t>
+      </w:r>
+      <w:proofErr w:type="gramStart"/>
+      <w:r>
+        <w:rPr>
+          <w:rFonts w:hint="eastAsia"/>
+        </w:rPr>
+        <w:t>新</w:t>
+      </w:r>
+      <w:proofErr w:type="gramEnd"/>
+      <w:r>
+        <w:rPr>
+          <w:rFonts w:hint="eastAsia"/>
+        </w:rPr>
+        <w:t>连接状态为</w:t>
       </w:r>
       <w:r>
         <w:rPr>
@@ -3673,11 +3696,6 @@
       </w:r>
     </w:p>
     <w:p>
-      <w:pPr>
-        <w:rPr>
-          <w:rFonts w:hint="eastAsia"/>
-        </w:rPr>
-      </w:pPr>
       <w:r>
         <w:rPr>
           <w:rFonts w:hint="eastAsia"/>
@@ -3688,15 +3706,24 @@
         <w:rPr>
           <w:rFonts w:hint="eastAsia"/>
         </w:rPr>
-        <w:t>计算哈希值并存储新连接</w:t>
-      </w:r>
-    </w:p>
-    <w:p>
-      <w:pPr>
-        <w:rPr>
-          <w:rFonts w:hint="eastAsia"/>
-        </w:rPr>
-      </w:pPr>
+        <w:t>计算哈</w:t>
+      </w:r>
+      <w:proofErr w:type="gramStart"/>
+      <w:r>
+        <w:rPr>
+          <w:rFonts w:hint="eastAsia"/>
+        </w:rPr>
+        <w:t>希值并</w:t>
+      </w:r>
+      <w:proofErr w:type="gramEnd"/>
+      <w:r>
+        <w:rPr>
+          <w:rFonts w:hint="eastAsia"/>
+        </w:rPr>
+        <w:t>存储新连接</w:t>
+      </w:r>
+    </w:p>
+    <w:p>
       <w:r>
         <w:rPr>
           <w:rFonts w:hint="eastAsia"/>
@@ -3711,11 +3738,6 @@
       </w:r>
     </w:p>
     <w:p>
-      <w:pPr>
-        <w:rPr>
-          <w:rFonts w:hint="eastAsia"/>
-        </w:rPr>
-      </w:pPr>
       <w:r>
         <w:rPr>
           <w:rFonts w:hint="eastAsia"/>
@@ -3747,13 +3769,7 @@
         <w:t xml:space="preserve"> LISTEN</w:t>
       </w:r>
     </w:p>
-    <w:p>
-      <w:pPr>
-        <w:rPr>
-          <w:rFonts w:hint="eastAsia"/>
-        </w:rPr>
-      </w:pPr>
-    </w:p>
+    <w:p/>
     <w:p>
       <w:pPr>
         <w:pStyle w:val="2"/>
@@ -3891,24 +3907,28 @@
         </w:rPr>
         <w:t>与连接关闭相关的函数主要是</w:t>
       </w:r>
+      <w:proofErr w:type="spellStart"/>
       <w:r>
         <w:rPr>
           <w:rFonts w:hint="eastAsia"/>
         </w:rPr>
         <w:t>tju_close</w:t>
       </w:r>
+      <w:proofErr w:type="spellEnd"/>
       <w:r>
         <w:rPr>
           <w:rFonts w:hint="eastAsia"/>
         </w:rPr>
         <w:t>和</w:t>
       </w:r>
+      <w:proofErr w:type="spellStart"/>
       <w:r>
         <w:rPr>
           <w:rFonts w:hint="eastAsia"/>
         </w:rPr>
         <w:t>tju_handle_packet</w:t>
       </w:r>
+      <w:proofErr w:type="spellEnd"/>
       <w:r>
         <w:rPr>
           <w:rFonts w:hint="eastAsia"/>
@@ -3925,12 +3945,14 @@
         </w:numPr>
         <w:ind w:firstLineChars="0"/>
       </w:pPr>
+      <w:proofErr w:type="spellStart"/>
       <w:r>
         <w:rPr>
           <w:rFonts w:hint="eastAsia"/>
         </w:rPr>
         <w:t>tju_close</w:t>
       </w:r>
+      <w:proofErr w:type="spellEnd"/>
     </w:p>
     <w:p>
       <w:pPr>
@@ -3956,11 +3978,6 @@
       </w:r>
     </w:p>
     <w:p>
-      <w:pPr>
-        <w:rPr>
-          <w:rFonts w:hint="eastAsia"/>
-        </w:rPr>
-      </w:pPr>
       <w:r>
         <w:rPr>
           <w:rFonts w:hint="eastAsia"/>
@@ -4007,12 +4024,14 @@
         </w:numPr>
         <w:ind w:firstLineChars="0"/>
       </w:pPr>
+      <w:proofErr w:type="spellStart"/>
       <w:r>
         <w:rPr>
           <w:rFonts w:hint="eastAsia"/>
         </w:rPr>
         <w:t>tju_handle_packet</w:t>
       </w:r>
+      <w:proofErr w:type="spellEnd"/>
     </w:p>
     <w:p>
       <w:pPr>
@@ -4056,19 +4075,8 @@
         <w:t>：</w:t>
       </w:r>
     </w:p>
-    <w:p>
-      <w:pPr>
-        <w:rPr>
-          <w:rFonts w:hint="eastAsia"/>
-        </w:rPr>
-      </w:pPr>
-    </w:p>
-    <w:p>
-      <w:pPr>
-        <w:rPr>
-          <w:rFonts w:hint="eastAsia"/>
-        </w:rPr>
-      </w:pPr>
+    <w:p/>
+    <w:p>
       <w:r>
         <w:rPr>
           <w:rFonts w:hint="eastAsia"/>
@@ -4089,11 +4097,6 @@
       </w:r>
     </w:p>
     <w:p>
-      <w:pPr>
-        <w:rPr>
-          <w:rFonts w:hint="eastAsia"/>
-        </w:rPr>
-      </w:pPr>
       <w:r>
         <w:rPr>
           <w:rFonts w:hint="eastAsia"/>
@@ -4126,11 +4129,6 @@
       </w:r>
     </w:p>
     <w:p>
-      <w:pPr>
-        <w:rPr>
-          <w:rFonts w:hint="eastAsia"/>
-        </w:rPr>
-      </w:pPr>
       <w:r>
         <w:rPr>
           <w:rFonts w:hint="eastAsia"/>
@@ -4157,11 +4155,6 @@
       </w:r>
     </w:p>
     <w:p>
-      <w:pPr>
-        <w:rPr>
-          <w:rFonts w:hint="eastAsia"/>
-        </w:rPr>
-      </w:pPr>
       <w:r>
         <w:rPr>
           <w:rFonts w:hint="eastAsia"/>
@@ -4182,11 +4175,6 @@
       </w:r>
     </w:p>
     <w:p>
-      <w:pPr>
-        <w:rPr>
-          <w:rFonts w:hint="eastAsia"/>
-        </w:rPr>
-      </w:pPr>
       <w:r>
         <w:rPr>
           <w:rFonts w:hint="eastAsia"/>
@@ -4213,11 +4201,6 @@
       </w:r>
     </w:p>
     <w:p>
-      <w:pPr>
-        <w:rPr>
-          <w:rFonts w:hint="eastAsia"/>
-        </w:rPr>
-      </w:pPr>
       <w:r>
         <w:rPr>
           <w:rFonts w:hint="eastAsia"/>
@@ -4238,11 +4221,6 @@
       </w:r>
     </w:p>
     <w:p>
-      <w:pPr>
-        <w:rPr>
-          <w:rFonts w:hint="eastAsia"/>
-        </w:rPr>
-      </w:pPr>
       <w:r>
         <w:rPr>
           <w:rFonts w:hint="eastAsia"/>
@@ -4263,11 +4241,6 @@
       </w:r>
     </w:p>
     <w:p>
-      <w:pPr>
-        <w:rPr>
-          <w:rFonts w:hint="eastAsia"/>
-        </w:rPr>
-      </w:pPr>
       <w:r>
         <w:rPr>
           <w:rFonts w:hint="eastAsia"/>
@@ -4288,11 +4261,6 @@
       </w:r>
     </w:p>
     <w:p>
-      <w:pPr>
-        <w:rPr>
-          <w:rFonts w:hint="eastAsia"/>
-        </w:rPr>
-      </w:pPr>
       <w:r>
         <w:rPr>
           <w:rFonts w:hint="eastAsia"/>
@@ -4325,11 +4293,6 @@
       </w:r>
     </w:p>
     <w:p>
-      <w:pPr>
-        <w:rPr>
-          <w:rFonts w:hint="eastAsia"/>
-        </w:rPr>
-      </w:pPr>
       <w:r>
         <w:rPr>
           <w:rFonts w:hint="eastAsia"/>
@@ -4350,11 +4313,6 @@
       </w:r>
     </w:p>
     <w:p>
-      <w:pPr>
-        <w:rPr>
-          <w:rFonts w:hint="eastAsia"/>
-        </w:rPr>
-      </w:pPr>
       <w:r>
         <w:rPr>
           <w:rFonts w:hint="eastAsia"/>
@@ -4387,11 +4345,6 @@
       </w:r>
     </w:p>
     <w:p>
-      <w:pPr>
-        <w:rPr>
-          <w:rFonts w:hint="eastAsia"/>
-        </w:rPr>
-      </w:pPr>
       <w:r>
         <w:rPr>
           <w:rFonts w:hint="eastAsia"/>
@@ -4412,11 +4365,6 @@
       </w:r>
     </w:p>
     <w:p>
-      <w:pPr>
-        <w:rPr>
-          <w:rFonts w:hint="eastAsia"/>
-        </w:rPr>
-      </w:pPr>
       <w:r>
         <w:rPr>
           <w:rFonts w:hint="eastAsia"/>
@@ -4443,11 +4391,6 @@
       </w:r>
     </w:p>
     <w:p>
-      <w:pPr>
-        <w:rPr>
-          <w:rFonts w:hint="eastAsia"/>
-        </w:rPr>
-      </w:pPr>
       <w:r>
         <w:rPr>
           <w:rFonts w:hint="eastAsia"/>
@@ -4468,11 +4411,6 @@
       </w:r>
     </w:p>
     <w:p>
-      <w:pPr>
-        <w:rPr>
-          <w:rFonts w:hint="eastAsia"/>
-        </w:rPr>
-      </w:pPr>
       <w:r>
         <w:rPr>
           <w:rFonts w:hint="eastAsia"/>
@@ -4493,11 +4431,6 @@
       </w:r>
     </w:p>
     <w:p>
-      <w:pPr>
-        <w:rPr>
-          <w:rFonts w:hint="eastAsia"/>
-        </w:rPr>
-      </w:pPr>
       <w:r>
         <w:rPr>
           <w:rFonts w:hint="eastAsia"/>
@@ -4530,11 +4463,6 @@
       </w:r>
     </w:p>
     <w:p>
-      <w:pPr>
-        <w:rPr>
-          <w:rFonts w:hint="eastAsia"/>
-        </w:rPr>
-      </w:pPr>
       <w:r>
         <w:rPr>
           <w:rFonts w:hint="eastAsia"/>
@@ -4555,11 +4483,6 @@
       </w:r>
     </w:p>
     <w:p>
-      <w:pPr>
-        <w:rPr>
-          <w:rFonts w:hint="eastAsia"/>
-        </w:rPr>
-      </w:pPr>
       <w:r>
         <w:rPr>
           <w:rFonts w:hint="eastAsia"/>
@@ -4586,11 +4509,6 @@
       </w:r>
     </w:p>
     <w:p>
-      <w:pPr>
-        <w:rPr>
-          <w:rFonts w:hint="eastAsia"/>
-        </w:rPr>
-      </w:pPr>
       <w:r>
         <w:rPr>
           <w:rFonts w:hint="eastAsia"/>
@@ -4611,11 +4529,6 @@
       </w:r>
     </w:p>
     <w:p>
-      <w:pPr>
-        <w:rPr>
-          <w:rFonts w:hint="eastAsia"/>
-        </w:rPr>
-      </w:pPr>
       <w:r>
         <w:rPr>
           <w:rFonts w:hint="eastAsia"/>
@@ -4636,11 +4549,6 @@
       </w:r>
     </w:p>
     <w:p>
-      <w:pPr>
-        <w:rPr>
-          <w:rFonts w:hint="eastAsia"/>
-        </w:rPr>
-      </w:pPr>
       <w:r>
         <w:rPr>
           <w:rFonts w:hint="eastAsia"/>
@@ -4673,11 +4581,6 @@
       </w:r>
     </w:p>
     <w:p>
-      <w:pPr>
-        <w:rPr>
-          <w:rFonts w:hint="eastAsia"/>
-        </w:rPr>
-      </w:pPr>
       <w:r>
         <w:rPr>
           <w:rFonts w:hint="eastAsia"/>
@@ -4698,11 +4601,6 @@
       </w:r>
     </w:p>
     <w:p>
-      <w:pPr>
-        <w:rPr>
-          <w:rFonts w:hint="eastAsia"/>
-        </w:rPr>
-      </w:pPr>
       <w:r>
         <w:rPr>
           <w:rFonts w:hint="eastAsia"/>
@@ -4723,11 +4621,6 @@
       </w:r>
     </w:p>
     <w:p>
-      <w:pPr>
-        <w:rPr>
-          <w:rFonts w:hint="eastAsia"/>
-        </w:rPr>
-      </w:pPr>
       <w:r>
         <w:rPr>
           <w:rFonts w:hint="eastAsia"/>
@@ -4760,11 +4653,6 @@
       </w:r>
     </w:p>
     <w:p>
-      <w:pPr>
-        <w:rPr>
-          <w:rFonts w:hint="eastAsia"/>
-        </w:rPr>
-      </w:pPr>
       <w:r>
         <w:rPr>
           <w:rFonts w:hint="eastAsia"/>
@@ -4785,11 +4673,6 @@
       </w:r>
     </w:p>
     <w:p>
-      <w:pPr>
-        <w:rPr>
-          <w:rFonts w:hint="eastAsia"/>
-        </w:rPr>
-      </w:pPr>
       <w:r>
         <w:rPr>
           <w:rFonts w:hint="eastAsia"/>
@@ -4959,7 +4842,7 @@
       <w:pPr>
         <w:pStyle w:val="2"/>
         <w:rPr>
-          <w:rFonts w:ascii="宋体" w:eastAsia="宋体" w:hAnsi="宋体" w:hint="eastAsia"/>
+          <w:rFonts w:ascii="宋体" w:eastAsia="宋体" w:hAnsi="宋体"/>
           <w:b/>
           <w:bCs/>
           <w:color w:val="000000" w:themeColor="text1"/>
@@ -4974,7 +4857,6 @@
           <w:color w:val="000000" w:themeColor="text1"/>
           <w:sz w:val="24"/>
         </w:rPr>
-        <w:lastRenderedPageBreak/>
         <w:t xml:space="preserve">5.1 </w:t>
       </w:r>
       <w:r>
@@ -4996,6 +4878,83 @@
           <w:sz w:val="24"/>
         </w:rPr>
         <w:t>与结果分析</w:t>
+      </w:r>
+    </w:p>
+    <w:p>
+      <w:pPr>
+        <w:ind w:firstLine="420"/>
+      </w:pPr>
+    </w:p>
+    <w:p>
+      <w:pPr>
+        <w:ind w:firstLine="420"/>
+      </w:pPr>
+      <w:r>
+        <w:rPr>
+          <w:rFonts w:hint="eastAsia"/>
+        </w:rPr>
+        <w:t>线上</w:t>
+      </w:r>
+      <w:r>
+        <w:rPr>
+          <w:rFonts w:hint="eastAsia"/>
+        </w:rPr>
+        <w:t>测试</w:t>
+      </w:r>
+      <w:r>
+        <w:rPr>
+          <w:rFonts w:hint="eastAsia"/>
+        </w:rPr>
+        <w:t>结果和本地测试相同，客户端和服务器能够正常建立连接。连接建立功能基本实现。</w:t>
+      </w:r>
+    </w:p>
+    <w:p>
+      <w:pPr>
+        <w:jc w:val="center"/>
+        <w:rPr>
+          <w:rFonts w:hint="eastAsia"/>
+        </w:rPr>
+      </w:pPr>
+      <w:r>
+        <w:rPr>
+          <w:noProof/>
+        </w:rPr>
+        <w:lastRenderedPageBreak/>
+        <w:drawing>
+          <wp:inline distT="0" distB="0" distL="0" distR="0" wp14:anchorId="5EC5312D" wp14:editId="5DFBCA96">
+            <wp:extent cx="5274310" cy="823595"/>
+            <wp:effectExtent l="0" t="0" r="2540" b="0"/>
+            <wp:docPr id="2131530600" name="图片 1" descr="图形用户界面, 网站&#10;&#10;描述已自动生成"/>
+            <wp:cNvGraphicFramePr>
+              <a:graphicFrameLocks xmlns:a="http://schemas.openxmlformats.org/drawingml/2006/main" noChangeAspect="1"/>
+            </wp:cNvGraphicFramePr>
+            <a:graphic xmlns:a="http://schemas.openxmlformats.org/drawingml/2006/main">
+              <a:graphicData uri="http://schemas.openxmlformats.org/drawingml/2006/picture">
+                <pic:pic xmlns:pic="http://schemas.openxmlformats.org/drawingml/2006/picture">
+                  <pic:nvPicPr>
+                    <pic:cNvPr id="2131530600" name="图片 1" descr="图形用户界面, 网站&#10;&#10;描述已自动生成"/>
+                    <pic:cNvPicPr/>
+                  </pic:nvPicPr>
+                  <pic:blipFill>
+                    <a:blip r:embed="rId12"/>
+                    <a:stretch>
+                      <a:fillRect/>
+                    </a:stretch>
+                  </pic:blipFill>
+                  <pic:spPr>
+                    <a:xfrm>
+                      <a:off x="0" y="0"/>
+                      <a:ext cx="5274310" cy="823595"/>
+                    </a:xfrm>
+                    <a:prstGeom prst="rect">
+                      <a:avLst/>
+                    </a:prstGeom>
+                  </pic:spPr>
+                </pic:pic>
+              </a:graphicData>
+            </a:graphic>
+          </wp:inline>
+        </w:drawing>
       </w:r>
     </w:p>
     <w:p>
@@ -5019,7 +4978,7 @@
                     <pic:cNvPicPr/>
                   </pic:nvPicPr>
                   <pic:blipFill>
-                    <a:blip r:embed="rId12"/>
+                    <a:blip r:embed="rId13"/>
                     <a:stretch>
                       <a:fillRect/>
                     </a:stretch>
@@ -5061,7 +5020,7 @@
                     <pic:cNvPicPr/>
                   </pic:nvPicPr>
                   <pic:blipFill>
-                    <a:blip r:embed="rId13"/>
+                    <a:blip r:embed="rId14"/>
                     <a:stretch>
                       <a:fillRect/>
                     </a:stretch>
@@ -5084,32 +5043,6 @@
     </w:p>
     <w:p>
       <w:pPr>
-        <w:ind w:firstLine="420"/>
-        <w:rPr>
-          <w:rFonts w:hint="eastAsia"/>
-        </w:rPr>
-      </w:pPr>
-      <w:r>
-        <w:rPr>
-          <w:rFonts w:hint="eastAsia"/>
-        </w:rPr>
-        <w:t>结果和本地测试相同，客户端和服务器能够正常建立连接。</w:t>
-      </w:r>
-      <w:r>
-        <w:rPr>
-          <w:rFonts w:hint="eastAsia"/>
-        </w:rPr>
-        <w:t>连接建立功能基本实现</w:t>
-      </w:r>
-      <w:r>
-        <w:rPr>
-          <w:rFonts w:hint="eastAsia"/>
-        </w:rPr>
-        <w:t>。</w:t>
-      </w:r>
-    </w:p>
-    <w:p>
-      <w:pPr>
         <w:pStyle w:val="2"/>
         <w:rPr>
           <w:rFonts w:ascii="宋体" w:hAnsi="宋体" w:hint="eastAsia"/>
@@ -5180,7 +5113,7 @@
       <w:pPr>
         <w:pStyle w:val="2"/>
         <w:rPr>
-          <w:rFonts w:ascii="宋体" w:eastAsia="宋体" w:hAnsi="宋体" w:hint="eastAsia"/>
+          <w:rFonts w:ascii="宋体" w:eastAsia="宋体" w:hAnsi="宋体"/>
           <w:b/>
           <w:bCs/>
           <w:color w:val="000000" w:themeColor="text1"/>
@@ -5207,6 +5140,97 @@
           <w:sz w:val="24"/>
         </w:rPr>
         <w:t>连接关闭的功能测试与结果分析</w:t>
+      </w:r>
+    </w:p>
+    <w:p>
+      <w:pPr>
+        <w:ind w:firstLine="420"/>
+      </w:pPr>
+    </w:p>
+    <w:p>
+      <w:pPr>
+        <w:ind w:firstLine="420"/>
+      </w:pPr>
+      <w:r>
+        <w:rPr>
+          <w:rFonts w:hint="eastAsia"/>
+        </w:rPr>
+        <w:t>客户端与服务</w:t>
+      </w:r>
+      <w:proofErr w:type="gramStart"/>
+      <w:r>
+        <w:rPr>
+          <w:rFonts w:hint="eastAsia"/>
+        </w:rPr>
+        <w:t>端先后</w:t>
+      </w:r>
+      <w:proofErr w:type="gramEnd"/>
+      <w:r>
+        <w:rPr>
+          <w:rFonts w:hint="eastAsia"/>
+        </w:rPr>
+        <w:t>关闭连接和同时关闭连接的测试正常。连接关闭功能基本实现。</w:t>
+      </w:r>
+    </w:p>
+    <w:p>
+      <w:pPr>
+        <w:rPr>
+          <w:rFonts w:hint="eastAsia"/>
+        </w:rPr>
+      </w:pPr>
+      <w:r>
+        <w:rPr>
+          <w:rFonts w:hint="eastAsia"/>
+        </w:rPr>
+        <w:t>线上测试的日志基本与本地日志一致，只给出测试结果</w:t>
+      </w:r>
+    </w:p>
+    <w:p>
+      <w:pPr>
+        <w:jc w:val="center"/>
+        <w:rPr>
+          <w:rFonts w:hint="eastAsia"/>
+        </w:rPr>
+      </w:pPr>
+      <w:r>
+        <w:rPr>
+          <w:noProof/>
+        </w:rPr>
+        <w:drawing>
+          <wp:inline distT="0" distB="0" distL="0" distR="0" wp14:anchorId="56F9C953" wp14:editId="3B702A22">
+            <wp:extent cx="5274310" cy="734060"/>
+            <wp:effectExtent l="0" t="0" r="2540" b="8890"/>
+            <wp:docPr id="679312672" name="图片 1" descr="图形用户界面, 文本, 应用程序, 电子邮件, 网站&#10;&#10;描述已自动生成"/>
+            <wp:cNvGraphicFramePr>
+              <a:graphicFrameLocks xmlns:a="http://schemas.openxmlformats.org/drawingml/2006/main" noChangeAspect="1"/>
+            </wp:cNvGraphicFramePr>
+            <a:graphic xmlns:a="http://schemas.openxmlformats.org/drawingml/2006/main">
+              <a:graphicData uri="http://schemas.openxmlformats.org/drawingml/2006/picture">
+                <pic:pic xmlns:pic="http://schemas.openxmlformats.org/drawingml/2006/picture">
+                  <pic:nvPicPr>
+                    <pic:cNvPr id="679312672" name="图片 1" descr="图形用户界面, 文本, 应用程序, 电子邮件, 网站&#10;&#10;描述已自动生成"/>
+                    <pic:cNvPicPr/>
+                  </pic:nvPicPr>
+                  <pic:blipFill>
+                    <a:blip r:embed="rId15"/>
+                    <a:stretch>
+                      <a:fillRect/>
+                    </a:stretch>
+                  </pic:blipFill>
+                  <pic:spPr>
+                    <a:xfrm>
+                      <a:off x="0" y="0"/>
+                      <a:ext cx="5274310" cy="734060"/>
+                    </a:xfrm>
+                    <a:prstGeom prst="rect">
+                      <a:avLst/>
+                    </a:prstGeom>
+                  </pic:spPr>
+                </pic:pic>
+              </a:graphicData>
+            </a:graphic>
+          </wp:inline>
+        </w:drawing>
       </w:r>
     </w:p>
     <w:p>
@@ -5240,7 +5264,7 @@
                     <pic:cNvPicPr/>
                   </pic:nvPicPr>
                   <pic:blipFill>
-                    <a:blip r:embed="rId14"/>
+                    <a:blip r:embed="rId16"/>
                     <a:stretch>
                       <a:fillRect/>
                     </a:stretch>
@@ -5262,6 +5286,11 @@
       </w:r>
     </w:p>
     <w:p>
+      <w:pPr>
+        <w:rPr>
+          <w:rFonts w:hint="eastAsia"/>
+        </w:rPr>
+      </w:pPr>
       <w:r>
         <w:rPr>
           <w:noProof/>
@@ -5283,7 +5312,7 @@
                     <pic:cNvPicPr/>
                   </pic:nvPicPr>
                   <pic:blipFill>
-                    <a:blip r:embed="rId15"/>
+                    <a:blip r:embed="rId17"/>
                     <a:stretch>
                       <a:fillRect/>
                     </a:stretch>
@@ -5302,32 +5331,6 @@
             </a:graphic>
           </wp:inline>
         </w:drawing>
-      </w:r>
-    </w:p>
-    <w:p>
-      <w:pPr>
-        <w:ind w:firstLine="420"/>
-        <w:rPr>
-          <w:rFonts w:hint="eastAsia"/>
-        </w:rPr>
-      </w:pPr>
-      <w:r>
-        <w:rPr>
-          <w:rFonts w:hint="eastAsia"/>
-        </w:rPr>
-        <w:t>客户端与服务端先后关闭连接和同时关闭连接的测试正常。</w:t>
-      </w:r>
-      <w:r>
-        <w:rPr>
-          <w:rFonts w:hint="eastAsia"/>
-        </w:rPr>
-        <w:t>连接关闭功能基本实现</w:t>
-      </w:r>
-      <w:r>
-        <w:rPr>
-          <w:rFonts w:hint="eastAsia"/>
-        </w:rPr>
-        <w:t>。</w:t>
       </w:r>
     </w:p>
     <w:p>
@@ -8571,6 +8574,7 @@
   <w:style w:type="character" w:default="1" w:styleId="a0">
     <w:name w:val="Default Paragraph Font"/>
     <w:uiPriority w:val="1"/>
+    <w:semiHidden/>
     <w:unhideWhenUsed/>
   </w:style>
   <w:style w:type="table" w:default="1" w:styleId="a1">

</xml_diff>